<commit_message>
Added Queries. Finished Report
</commit_message>
<xml_diff>
--- a/Report/BDAD_Relatorio.docx
+++ b/Report/BDAD_Relatorio.docx
@@ -1213,24 +1213,40 @@
           <w:sz w:val="48"/>
           <w:szCs w:val="48"/>
         </w:rPr>
-        <w:t xml:space="preserve">                      </w:t>
-      </w:r>
-    </w:p>
-    <w:p>
-      <w:pPr>
-        <w:pStyle w:val="Corpodotexto"/>
-        <w:jc w:val="right"/>
+        <w:t xml:space="preserve"> </w:t>
+      </w:r>
+      <w:r>
         <w:rPr>
           <w:rFonts w:ascii="apple-system;BlinkMacSystemFon" w:hAnsi="apple-system;BlinkMacSystemFon"/>
-          <w:b/>
           <w:b/>
           <w:color w:val="373A3C"/>
           <w:sz w:val="48"/>
           <w:szCs w:val="48"/>
         </w:rPr>
-      </w:pPr>
-      <w:r>
-        <w:rPr/>
+        <w:t xml:space="preserve">                     </w:t>
+      </w:r>
+    </w:p>
+    <w:p>
+      <w:pPr>
+        <w:pStyle w:val="Corpodotexto"/>
+        <w:jc w:val="right"/>
+        <w:rPr>
+          <w:rFonts w:ascii="apple-system;BlinkMacSystemFon" w:hAnsi="apple-system;BlinkMacSystemFon"/>
+          <w:b/>
+          <w:b/>
+          <w:color w:val="373A3C"/>
+          <w:sz w:val="48"/>
+          <w:szCs w:val="48"/>
+        </w:rPr>
+      </w:pPr>
+      <w:r>
+        <w:rPr>
+          <w:rFonts w:ascii="apple-system;BlinkMacSystemFon" w:hAnsi="apple-system;BlinkMacSystemFon"/>
+          <w:b/>
+          <w:color w:val="373A3C"/>
+          <w:sz w:val="48"/>
+          <w:szCs w:val="48"/>
+        </w:rPr>
         <w:drawing>
           <wp:anchor behindDoc="0" distT="0" distB="0" distL="0" distR="0" simplePos="0" locked="0" layoutInCell="1" allowOverlap="1" relativeHeight="4">
             <wp:simplePos x="0" y="0"/>
@@ -2515,19 +2531,7 @@
         <w:rPr>
           <w:rFonts w:cs="Arial" w:ascii="Arial" w:hAnsi="Arial"/>
         </w:rPr>
-        <w:t xml:space="preserve"> → Produto, </w:t>
-      </w:r>
-      <w:r>
-        <w:rPr>
-          <w:rFonts w:cs="Arial" w:ascii="Arial" w:hAnsi="Arial"/>
-        </w:rPr>
-        <w:t>quantidade</w:t>
-      </w:r>
-      <w:r>
-        <w:rPr>
-          <w:rFonts w:cs="Arial" w:ascii="Arial" w:hAnsi="Arial"/>
-        </w:rPr>
-        <w:t>)</w:t>
+        <w:t xml:space="preserve"> → Produto, quantidade)</w:t>
       </w:r>
     </w:p>
     <w:p>
@@ -3576,19 +3580,7 @@
         <w:rPr>
           <w:rFonts w:cs="Arial" w:ascii="Arial" w:hAnsi="Arial"/>
         </w:rPr>
-        <w:t xml:space="preserve"> =  {id_carrinho, id_produto, </w:t>
-      </w:r>
-      <w:r>
-        <w:rPr>
-          <w:rFonts w:cs="Arial" w:ascii="Arial" w:hAnsi="Arial"/>
-        </w:rPr>
-        <w:t>quantidade</w:t>
-      </w:r>
-      <w:r>
-        <w:rPr>
-          <w:rFonts w:cs="Arial" w:ascii="Arial" w:hAnsi="Arial"/>
-        </w:rPr>
-        <w:t>}</w:t>
+        <w:t xml:space="preserve"> =  {id_carrinho, id_produto, quantidade}</w:t>
       </w:r>
     </w:p>
     <w:p>
@@ -3722,14 +3714,7 @@
           <w:rFonts w:cs="Arial" w:ascii="Arial" w:hAnsi="Arial"/>
           <w:u w:val="none"/>
         </w:rPr>
-        <w:t xml:space="preserve">endereco_IP </w:t>
-      </w:r>
-      <w:r>
-        <w:rPr>
-          <w:rFonts w:cs="Arial" w:ascii="Arial" w:hAnsi="Arial"/>
-          <w:u w:val="none"/>
-        </w:rPr>
-        <w:t>deve ser único;</w:t>
+        <w:t>endereco_IP deve ser único;</w:t>
       </w:r>
     </w:p>
     <w:p>
@@ -3746,13 +3731,7 @@
         <w:rPr>
           <w:rFonts w:cs="Arial" w:ascii="Arial" w:hAnsi="Arial"/>
         </w:rPr>
-        <w:t xml:space="preserve">tempo_visita </w:t>
-      </w:r>
-      <w:r>
-        <w:rPr>
-          <w:rFonts w:cs="Arial" w:ascii="Arial" w:hAnsi="Arial"/>
-        </w:rPr>
-        <w:t>deve ser positivo;</w:t>
+        <w:t>tempo_visita deve ser positivo;</w:t>
       </w:r>
     </w:p>
     <w:p>
@@ -3769,7 +3748,13 @@
         </w:rPr>
       </w:pPr>
       <w:r>
-        <w:rPr/>
+        <w:rPr>
+          <w:rFonts w:cs="Arial" w:ascii="Arial" w:hAnsi="Arial"/>
+          <w:b/>
+          <w:bCs/>
+          <w:sz w:val="32"/>
+          <w:szCs w:val="32"/>
+        </w:rPr>
       </w:r>
     </w:p>
     <w:p>
@@ -3926,8 +3911,30 @@
           <w:sz w:val="24"/>
           <w:szCs w:val="24"/>
         </w:rPr>
-        <w:t xml:space="preserve">assword </w:t>
-      </w:r>
+        <w:t>assword tem de ter 16 ou mais dígitos, tem de conter pelo menos uma letra maíscula, uma míniscula, um dígito e um caracter especial;</w:t>
+      </w:r>
+      <w:r>
+        <w:rPr>
+          <w:rFonts w:cs="Arial" w:ascii="Arial" w:hAnsi="Arial"/>
+          <w:b w:val="false"/>
+          <w:bCs w:val="false"/>
+          <w:color w:val="000000"/>
+          <w:sz w:val="24"/>
+          <w:szCs w:val="24"/>
+        </w:rPr>
+        <w:br/>
+      </w:r>
+    </w:p>
+    <w:p>
+      <w:pPr>
+        <w:pStyle w:val="Corpodotexto"/>
+        <w:numPr>
+          <w:ilvl w:val="0"/>
+          <w:numId w:val="25"/>
+        </w:numPr>
+        <w:spacing w:lineRule="auto" w:line="360"/>
+        <w:rPr/>
+      </w:pPr>
       <w:r>
         <w:rPr>
           <w:rFonts w:cs="Arial" w:ascii="Arial" w:hAnsi="Arial"/>
@@ -3941,88 +3948,6 @@
           <w:sz w:val="24"/>
           <w:szCs w:val="24"/>
         </w:rPr>
-        <w:t>tem de ter</w:t>
-      </w:r>
-      <w:r>
-        <w:rPr>
-          <w:rFonts w:cs="Arial" w:ascii="Arial" w:hAnsi="Arial"/>
-          <w:b w:val="false"/>
-          <w:bCs w:val="false"/>
-          <w:i w:val="false"/>
-          <w:caps w:val="false"/>
-          <w:smallCaps w:val="false"/>
-          <w:color w:val="000000"/>
-          <w:spacing w:val="0"/>
-          <w:sz w:val="24"/>
-          <w:szCs w:val="24"/>
-        </w:rPr>
-        <w:t xml:space="preserve"> 16 </w:t>
-      </w:r>
-      <w:r>
-        <w:rPr>
-          <w:rFonts w:cs="Arial" w:ascii="Arial" w:hAnsi="Arial"/>
-          <w:b w:val="false"/>
-          <w:bCs w:val="false"/>
-          <w:i w:val="false"/>
-          <w:caps w:val="false"/>
-          <w:smallCaps w:val="false"/>
-          <w:color w:val="000000"/>
-          <w:spacing w:val="0"/>
-          <w:sz w:val="24"/>
-          <w:szCs w:val="24"/>
-        </w:rPr>
-        <w:t xml:space="preserve">ou mais </w:t>
-      </w:r>
-      <w:r>
-        <w:rPr>
-          <w:rFonts w:cs="Arial" w:ascii="Arial" w:hAnsi="Arial"/>
-          <w:b w:val="false"/>
-          <w:bCs w:val="false"/>
-          <w:i w:val="false"/>
-          <w:caps w:val="false"/>
-          <w:smallCaps w:val="false"/>
-          <w:color w:val="000000"/>
-          <w:spacing w:val="0"/>
-          <w:sz w:val="24"/>
-          <w:szCs w:val="24"/>
-        </w:rPr>
-        <w:t>dígitos, tem de conter pelo menos uma letra maíscula, uma míniscula, um dígito e um caracter especial;</w:t>
-      </w:r>
-      <w:r>
-        <w:rPr>
-          <w:rFonts w:cs="Arial" w:ascii="Arial" w:hAnsi="Arial"/>
-          <w:b w:val="false"/>
-          <w:bCs w:val="false"/>
-          <w:color w:val="000000"/>
-          <w:sz w:val="24"/>
-          <w:szCs w:val="24"/>
-        </w:rPr>
-        <w:br/>
-      </w:r>
-    </w:p>
-    <w:p>
-      <w:pPr>
-        <w:pStyle w:val="Corpodotexto"/>
-        <w:numPr>
-          <w:ilvl w:val="0"/>
-          <w:numId w:val="25"/>
-        </w:numPr>
-        <w:spacing w:lineRule="auto" w:line="360"/>
-        <w:rPr/>
-      </w:pPr>
-      <w:r>
-        <w:rPr>
-          <w:rFonts w:cs="Arial" w:ascii="Arial" w:hAnsi="Arial"/>
-          <w:b w:val="false"/>
-          <w:bCs w:val="false"/>
-          <w:i w:val="false"/>
-          <w:caps w:val="false"/>
-          <w:smallCaps w:val="false"/>
-          <w:color w:val="000000"/>
-          <w:spacing w:val="0"/>
-          <w:sz w:val="24"/>
-          <w:szCs w:val="24"/>
-        </w:rPr>
         <w:t>email tem de seguir o formato: exemplo@foo.bar;</w:t>
       </w:r>
       <w:r>
@@ -4126,7 +4051,11 @@
         </w:rPr>
       </w:pPr>
       <w:r>
-        <w:rPr/>
+        <w:rPr>
+          <w:rFonts w:cs="Arial" w:ascii="Arial" w:hAnsi="Arial"/>
+          <w:b/>
+          <w:bCs/>
+        </w:rPr>
       </w:r>
     </w:p>
     <w:p>
@@ -4181,7 +4110,11 @@
         </w:rPr>
       </w:pPr>
       <w:r>
-        <w:rPr/>
+        <w:rPr>
+          <w:rFonts w:cs="Arial" w:ascii="Arial" w:hAnsi="Arial"/>
+          <w:b/>
+          <w:bCs/>
+        </w:rPr>
       </w:r>
     </w:p>
     <w:p>
@@ -4240,15 +4173,7 @@
           <w:b w:val="false"/>
           <w:bCs w:val="false"/>
         </w:rPr>
-        <w:t xml:space="preserve">estado </w:t>
-      </w:r>
-      <w:r>
-        <w:rPr>
-          <w:rFonts w:cs="Arial" w:ascii="Arial" w:hAnsi="Arial"/>
-          <w:b w:val="false"/>
-          <w:bCs w:val="false"/>
-        </w:rPr>
-        <w:t>tem de ser maior ou igual a zero e menor ou igual a 5;</w:t>
+        <w:t>estado tem de ser maior ou igual a zero e menor ou igual a 5;</w:t>
       </w:r>
     </w:p>
     <w:p>
@@ -4267,15 +4192,7 @@
           <w:b w:val="false"/>
           <w:bCs w:val="false"/>
         </w:rPr>
-        <w:t>d</w:t>
-      </w:r>
-      <w:r>
-        <w:rPr>
-          <w:rFonts w:cs="Arial" w:ascii="Arial" w:hAnsi="Arial"/>
-          <w:b w:val="false"/>
-          <w:bCs w:val="false"/>
-        </w:rPr>
-        <w:t>ata_entrega deve ser maior que data_envio;</w:t>
+        <w:t>data_entrega deve ser maior que data_envio;</w:t>
       </w:r>
     </w:p>
     <w:p>
@@ -4287,7 +4204,9 @@
         </w:rPr>
       </w:pPr>
       <w:r>
-        <w:rPr/>
+        <w:rPr>
+          <w:rFonts w:cs="Arial" w:ascii="Arial" w:hAnsi="Arial"/>
+        </w:rPr>
       </w:r>
     </w:p>
     <w:p>
@@ -4326,15 +4245,7 @@
           <w:b w:val="false"/>
           <w:bCs w:val="false"/>
         </w:rPr>
-        <w:t>numero tem de ter um tamanho inferior a 20 digitos</w:t>
-      </w:r>
-      <w:r>
-        <w:rPr>
-          <w:rFonts w:cs="Arial" w:ascii="Arial" w:hAnsi="Arial"/>
-          <w:b w:val="false"/>
-          <w:bCs w:val="false"/>
-        </w:rPr>
-        <w:t>;</w:t>
+        <w:t>numero tem de ter um tamanho inferior a 20 digitos;</w:t>
       </w:r>
     </w:p>
     <w:p>
@@ -4353,15 +4264,7 @@
           <w:b w:val="false"/>
           <w:bCs w:val="false"/>
         </w:rPr>
-        <w:t>cod tem de ser menor que 999</w:t>
-      </w:r>
-      <w:r>
-        <w:rPr>
-          <w:rFonts w:cs="Arial" w:ascii="Arial" w:hAnsi="Arial"/>
-          <w:b w:val="false"/>
-          <w:bCs w:val="false"/>
-        </w:rPr>
-        <w:t>;</w:t>
+        <w:t>cod tem de ser menor que 999;</w:t>
       </w:r>
     </w:p>
     <w:p>
@@ -4373,7 +4276,9 @@
         </w:rPr>
       </w:pPr>
       <w:r>
-        <w:rPr/>
+        <w:rPr>
+          <w:rFonts w:cs="Arial" w:ascii="Arial" w:hAnsi="Arial"/>
+        </w:rPr>
       </w:r>
     </w:p>
     <w:p>
@@ -4425,7 +4330,9 @@
         </w:rPr>
       </w:pPr>
       <w:r>
-        <w:rPr/>
+        <w:rPr>
+          <w:rFonts w:cs="Arial" w:ascii="Arial" w:hAnsi="Arial"/>
+        </w:rPr>
       </w:r>
     </w:p>
     <w:p>
@@ -4456,7 +4363,25 @@
           <w:numId w:val="36"/>
         </w:numPr>
         <w:spacing w:lineRule="auto" w:line="360" w:before="0" w:after="140"/>
-        <w:rPr>
+        <w:rPr/>
+      </w:pPr>
+      <w:r>
+        <w:rPr>
+          <w:rFonts w:cs="Arial" w:ascii="Arial" w:hAnsi="Arial"/>
+          <w:b w:val="false"/>
+          <w:bCs w:val="false"/>
+          <w:sz w:val="24"/>
+          <w:szCs w:val="24"/>
+        </w:rPr>
+        <w:t>quantidade tem de ser maior que o stock do produto</w:t>
+      </w:r>
+    </w:p>
+    <w:p>
+      <w:pPr>
+        <w:pStyle w:val="Corpodotexto"/>
+        <w:spacing w:lineRule="auto" w:line="360" w:before="0" w:after="140"/>
+        <w:rPr>
+          <w:rFonts w:ascii="Arial" w:hAnsi="Arial" w:cs="Arial"/>
           <w:b w:val="false"/>
           <w:b w:val="false"/>
           <w:bCs w:val="false"/>
@@ -4465,14 +4390,1631 @@
         </w:rPr>
       </w:pPr>
       <w:r>
-        <w:rPr>
-          <w:rFonts w:cs="Arial" w:ascii="Arial" w:hAnsi="Arial"/>
+        <w:rPr/>
+      </w:r>
+    </w:p>
+    <w:p>
+      <w:pPr>
+        <w:pStyle w:val="Corpodotexto"/>
+        <w:spacing w:lineRule="auto" w:line="360" w:before="0" w:after="140"/>
+        <w:rPr>
+          <w:rFonts w:ascii="Arial" w:hAnsi="Arial" w:cs="Arial"/>
+          <w:b w:val="false"/>
           <w:b w:val="false"/>
           <w:bCs w:val="false"/>
           <w:sz w:val="24"/>
           <w:szCs w:val="24"/>
         </w:rPr>
-        <w:t>quantidade tem de ser maior que o stock do produto</w:t>
+      </w:pPr>
+      <w:r>
+        <w:rPr/>
+      </w:r>
+    </w:p>
+    <w:p>
+      <w:pPr>
+        <w:pStyle w:val="Corpodotexto"/>
+        <w:spacing w:lineRule="auto" w:line="360" w:before="0" w:after="140"/>
+        <w:rPr>
+          <w:rFonts w:ascii="Arial" w:hAnsi="Arial" w:cs="Arial"/>
+          <w:b w:val="false"/>
+          <w:b w:val="false"/>
+          <w:bCs w:val="false"/>
+          <w:sz w:val="24"/>
+          <w:szCs w:val="24"/>
+        </w:rPr>
+      </w:pPr>
+      <w:r>
+        <w:rPr/>
+      </w:r>
+    </w:p>
+    <w:p>
+      <w:pPr>
+        <w:pStyle w:val="Corpodotexto"/>
+        <w:spacing w:lineRule="auto" w:line="360" w:before="0" w:after="140"/>
+        <w:rPr>
+          <w:rFonts w:ascii="Arial" w:hAnsi="Arial" w:cs="Arial"/>
+          <w:b w:val="false"/>
+          <w:b w:val="false"/>
+          <w:bCs w:val="false"/>
+          <w:sz w:val="24"/>
+          <w:szCs w:val="24"/>
+        </w:rPr>
+      </w:pPr>
+      <w:r>
+        <w:rPr/>
+      </w:r>
+    </w:p>
+    <w:p>
+      <w:pPr>
+        <w:pStyle w:val="Corpodotexto"/>
+        <w:spacing w:lineRule="auto" w:line="360" w:before="0" w:after="140"/>
+        <w:rPr>
+          <w:rFonts w:ascii="Arial" w:hAnsi="Arial" w:cs="Arial"/>
+          <w:b w:val="false"/>
+          <w:b w:val="false"/>
+          <w:bCs w:val="false"/>
+          <w:sz w:val="24"/>
+          <w:szCs w:val="24"/>
+        </w:rPr>
+      </w:pPr>
+      <w:r>
+        <w:rPr/>
+      </w:r>
+    </w:p>
+    <w:p>
+      <w:pPr>
+        <w:pStyle w:val="Corpodotexto"/>
+        <w:spacing w:lineRule="auto" w:line="360" w:before="0" w:after="140"/>
+        <w:rPr>
+          <w:rFonts w:ascii="Arial" w:hAnsi="Arial" w:cs="Arial"/>
+          <w:b w:val="false"/>
+          <w:b w:val="false"/>
+          <w:bCs w:val="false"/>
+          <w:sz w:val="24"/>
+          <w:szCs w:val="24"/>
+        </w:rPr>
+      </w:pPr>
+      <w:r>
+        <w:rPr/>
+      </w:r>
+      <w:r>
+        <w:br w:type="page"/>
+      </w:r>
+    </w:p>
+    <w:p>
+      <w:pPr>
+        <w:pStyle w:val="Corpodotexto"/>
+        <w:spacing w:lineRule="auto" w:line="360" w:before="0" w:after="140"/>
+        <w:jc w:val="center"/>
+        <w:rPr/>
+      </w:pPr>
+      <w:r>
+        <w:rPr>
+          <w:rFonts w:cs="Arial" w:ascii="Arial" w:hAnsi="Arial"/>
+          <w:b/>
+          <w:bCs w:val="false"/>
+          <w:sz w:val="48"/>
+          <w:szCs w:val="48"/>
+        </w:rPr>
+        <w:t>Interrogação da Base de Dados</w:t>
+      </w:r>
+    </w:p>
+    <w:p>
+      <w:pPr>
+        <w:pStyle w:val="Corpodotexto"/>
+        <w:spacing w:lineRule="auto" w:line="360" w:before="0" w:after="140"/>
+        <w:jc w:val="center"/>
+        <w:rPr>
+          <w:rFonts w:ascii="Arial" w:hAnsi="Arial" w:cs="Arial"/>
+          <w:b/>
+          <w:b/>
+          <w:bCs w:val="false"/>
+          <w:sz w:val="48"/>
+          <w:szCs w:val="48"/>
+        </w:rPr>
+      </w:pPr>
+      <w:r>
+        <w:rPr/>
+      </w:r>
+    </w:p>
+    <w:p>
+      <w:pPr>
+        <w:pStyle w:val="Corpodotexto"/>
+        <w:rPr/>
+      </w:pPr>
+      <w:r>
+        <w:rPr>
+          <w:rFonts w:cs="Arial" w:ascii="Arial" w:hAnsi="Arial"/>
+          <w:b/>
+          <w:sz w:val="32"/>
+          <w:szCs w:val="32"/>
+        </w:rPr>
+        <w:t>Interrogação 1</w:t>
+      </w:r>
+      <w:r>
+        <w:rPr>
+          <w:rFonts w:cs="Arial" w:ascii="Arial" w:hAnsi="Arial"/>
+          <w:b/>
+          <w:sz w:val="32"/>
+          <w:szCs w:val="32"/>
+        </w:rPr>
+        <w:t>:</w:t>
+      </w:r>
+    </w:p>
+    <w:p>
+      <w:pPr>
+        <w:pStyle w:val="Corpodotexto"/>
+        <w:rPr/>
+      </w:pPr>
+      <w:r>
+        <w:rPr>
+          <w:rFonts w:cs="Arial" w:ascii="Arial" w:hAnsi="Arial"/>
+          <w:bCs/>
+        </w:rPr>
+        <w:t>Selecionar todos os produtos (e toda a informação a eles referente) de uma dada categoria (i.e. "Fotografia, Video, Lab Foto")</w:t>
+      </w:r>
+    </w:p>
+    <w:p>
+      <w:pPr>
+        <w:pStyle w:val="Corpodotexto"/>
+        <w:rPr>
+          <w:rFonts w:ascii="Arial" w:hAnsi="Arial" w:cs="Arial"/>
+          <w:b/>
+          <w:b/>
+          <w:bCs/>
+        </w:rPr>
+      </w:pPr>
+      <w:r>
+        <w:rPr>
+          <w:rFonts w:cs="Arial" w:ascii="Arial" w:hAnsi="Arial"/>
+          <w:b/>
+          <w:bCs/>
+        </w:rPr>
+      </w:r>
+    </w:p>
+    <w:p>
+      <w:pPr>
+        <w:pStyle w:val="Corpodotexto"/>
+        <w:rPr/>
+      </w:pPr>
+      <w:r>
+        <w:rPr>
+          <w:rFonts w:cs="Arial" w:ascii="Arial" w:hAnsi="Arial"/>
+          <w:b/>
+          <w:sz w:val="32"/>
+          <w:szCs w:val="32"/>
+        </w:rPr>
+        <w:t>Interrogação 2</w:t>
+      </w:r>
+      <w:r>
+        <w:rPr>
+          <w:rFonts w:cs="Arial" w:ascii="Arial" w:hAnsi="Arial"/>
+          <w:b/>
+          <w:sz w:val="32"/>
+          <w:szCs w:val="32"/>
+        </w:rPr>
+        <w:t>:</w:t>
+      </w:r>
+    </w:p>
+    <w:p>
+      <w:pPr>
+        <w:pStyle w:val="Corpodotexto"/>
+        <w:rPr/>
+      </w:pPr>
+      <w:r>
+        <w:rPr>
+          <w:rFonts w:cs="Arial" w:ascii="Arial" w:hAnsi="Arial"/>
+          <w:bCs/>
+        </w:rPr>
+        <w:t>Selecionar o valor de todas as compras efetuada no dia atual por um determinado utilizador e o seu respetivo nome, morada e email</w:t>
+      </w:r>
+    </w:p>
+    <w:p>
+      <w:pPr>
+        <w:pStyle w:val="Corpodotexto"/>
+        <w:rPr>
+          <w:rFonts w:ascii="Arial" w:hAnsi="Arial" w:cs="Arial"/>
+          <w:bCs/>
+          <w:sz w:val="32"/>
+          <w:szCs w:val="32"/>
+        </w:rPr>
+      </w:pPr>
+      <w:r>
+        <w:rPr>
+          <w:rFonts w:cs="Arial" w:ascii="Arial" w:hAnsi="Arial"/>
+          <w:bCs/>
+          <w:sz w:val="32"/>
+          <w:szCs w:val="32"/>
+        </w:rPr>
+      </w:r>
+    </w:p>
+    <w:p>
+      <w:pPr>
+        <w:pStyle w:val="Corpodotexto"/>
+        <w:rPr/>
+      </w:pPr>
+      <w:r>
+        <w:rPr>
+          <w:rFonts w:cs="Arial" w:ascii="Arial" w:hAnsi="Arial"/>
+          <w:b/>
+          <w:sz w:val="32"/>
+          <w:szCs w:val="32"/>
+        </w:rPr>
+        <w:t>Interrogação 3</w:t>
+      </w:r>
+      <w:r>
+        <w:rPr>
+          <w:rFonts w:cs="Arial" w:ascii="Arial" w:hAnsi="Arial"/>
+          <w:b/>
+          <w:sz w:val="32"/>
+          <w:szCs w:val="32"/>
+        </w:rPr>
+        <w:t>:</w:t>
+      </w:r>
+    </w:p>
+    <w:p>
+      <w:pPr>
+        <w:pStyle w:val="Corpodotexto"/>
+        <w:rPr/>
+      </w:pPr>
+      <w:r>
+        <w:rPr>
+          <w:rFonts w:cs="Arial" w:ascii="Arial" w:hAnsi="Arial"/>
+          <w:bCs/>
+        </w:rPr>
+        <w:t>Selecionar todas as encomendas entregues do último mês de uma dada categoria (i.e ), cuja média dos produtos é superior a X (i.e. 3), interrogando quais os nomes dos produtos, respetivos IDs e rating, e o total pago em cada encomenda.</w:t>
+      </w:r>
+    </w:p>
+    <w:p>
+      <w:pPr>
+        <w:pStyle w:val="Corpodotexto"/>
+        <w:rPr>
+          <w:rFonts w:ascii="Arial" w:hAnsi="Arial" w:cs="Arial"/>
+          <w:bCs/>
+          <w:sz w:val="32"/>
+          <w:szCs w:val="32"/>
+        </w:rPr>
+      </w:pPr>
+      <w:r>
+        <w:rPr>
+          <w:rFonts w:cs="Arial" w:ascii="Arial" w:hAnsi="Arial"/>
+          <w:bCs/>
+          <w:sz w:val="32"/>
+          <w:szCs w:val="32"/>
+        </w:rPr>
+      </w:r>
+    </w:p>
+    <w:p>
+      <w:pPr>
+        <w:pStyle w:val="Corpodotexto"/>
+        <w:rPr/>
+      </w:pPr>
+      <w:r>
+        <w:rPr>
+          <w:rFonts w:cs="Arial" w:ascii="Arial" w:hAnsi="Arial"/>
+          <w:b/>
+          <w:sz w:val="32"/>
+          <w:szCs w:val="32"/>
+        </w:rPr>
+        <w:t>Interrogação 4</w:t>
+      </w:r>
+      <w:r>
+        <w:rPr>
+          <w:rFonts w:cs="Arial" w:ascii="Arial" w:hAnsi="Arial"/>
+          <w:b/>
+          <w:sz w:val="32"/>
+          <w:szCs w:val="32"/>
+        </w:rPr>
+        <w:t>:</w:t>
+      </w:r>
+    </w:p>
+    <w:p>
+      <w:pPr>
+        <w:pStyle w:val="Corpodotexto"/>
+        <w:rPr/>
+      </w:pPr>
+      <w:r>
+        <w:rPr>
+          <w:rFonts w:cs="Arial" w:ascii="Arial" w:hAnsi="Arial"/>
+          <w:bCs/>
+          <w:szCs w:val="32"/>
+        </w:rPr>
+        <w:t>Selecionar os 10 produtos mais vendidos no último mês, respetivos nomes, IDs e categorias, bem como os seus preços e rating.</w:t>
+      </w:r>
+    </w:p>
+    <w:p>
+      <w:pPr>
+        <w:pStyle w:val="Corpodotexto"/>
+        <w:rPr>
+          <w:rFonts w:ascii="Arial" w:hAnsi="Arial" w:cs="Arial"/>
+          <w:bCs/>
+          <w:sz w:val="32"/>
+          <w:szCs w:val="32"/>
+        </w:rPr>
+      </w:pPr>
+      <w:r>
+        <w:rPr>
+          <w:rFonts w:cs="Arial" w:ascii="Arial" w:hAnsi="Arial"/>
+          <w:bCs/>
+          <w:sz w:val="32"/>
+          <w:szCs w:val="32"/>
+        </w:rPr>
+      </w:r>
+    </w:p>
+    <w:p>
+      <w:pPr>
+        <w:pStyle w:val="Corpodotexto"/>
+        <w:rPr/>
+      </w:pPr>
+      <w:r>
+        <w:rPr>
+          <w:rFonts w:cs="Arial" w:ascii="Arial" w:hAnsi="Arial"/>
+          <w:b/>
+          <w:sz w:val="32"/>
+          <w:szCs w:val="32"/>
+        </w:rPr>
+        <w:t>Interrogação 5</w:t>
+      </w:r>
+      <w:r>
+        <w:rPr>
+          <w:rFonts w:cs="Arial" w:ascii="Arial" w:hAnsi="Arial"/>
+          <w:b/>
+          <w:sz w:val="32"/>
+          <w:szCs w:val="32"/>
+        </w:rPr>
+        <w:t>:</w:t>
+      </w:r>
+    </w:p>
+    <w:p>
+      <w:pPr>
+        <w:pStyle w:val="Corpodotexto"/>
+        <w:spacing w:lineRule="auto" w:line="360"/>
+        <w:rPr/>
+      </w:pPr>
+      <w:r>
+        <w:rPr>
+          <w:rFonts w:cs="Arial" w:ascii="Arial" w:hAnsi="Arial"/>
+        </w:rPr>
+        <w:t>Selecionar número de produtos vendidos na última semana e o respetivo valor total de receita gerada.</w:t>
+      </w:r>
+    </w:p>
+    <w:p>
+      <w:pPr>
+        <w:pStyle w:val="Corpodotexto"/>
+        <w:spacing w:lineRule="auto" w:line="360"/>
+        <w:rPr>
+          <w:rFonts w:ascii="Arial" w:hAnsi="Arial" w:cs="Arial"/>
+        </w:rPr>
+      </w:pPr>
+      <w:r>
+        <w:rPr/>
+      </w:r>
+    </w:p>
+    <w:p>
+      <w:pPr>
+        <w:pStyle w:val="Corpodotexto"/>
+        <w:rPr/>
+      </w:pPr>
+      <w:r>
+        <w:rPr>
+          <w:rFonts w:cs="Arial" w:ascii="Arial" w:hAnsi="Arial"/>
+          <w:b/>
+          <w:sz w:val="32"/>
+          <w:szCs w:val="32"/>
+          <w:lang w:val="en-US"/>
+        </w:rPr>
+        <w:t>Interrogação 6</w:t>
+      </w:r>
+      <w:r>
+        <w:rPr>
+          <w:rFonts w:cs="Arial" w:ascii="Arial" w:hAnsi="Arial"/>
+          <w:b/>
+          <w:sz w:val="32"/>
+          <w:szCs w:val="32"/>
+          <w:lang w:val="en-US"/>
+        </w:rPr>
+        <w:t>:</w:t>
+      </w:r>
+    </w:p>
+    <w:p>
+      <w:pPr>
+        <w:pStyle w:val="Corpodotexto"/>
+        <w:rPr/>
+      </w:pPr>
+      <w:r>
+        <w:rPr>
+          <w:rFonts w:cs="Arial" w:ascii="Arial" w:hAnsi="Arial"/>
+          <w:bCs/>
+          <w:lang w:val="en-US"/>
+        </w:rPr>
+        <w:t>Selecionar o número total de vendas efetuadas no último mês e o total de receitas geradas.</w:t>
+      </w:r>
+    </w:p>
+    <w:p>
+      <w:pPr>
+        <w:pStyle w:val="Corpodotexto"/>
+        <w:rPr>
+          <w:rFonts w:ascii="Arial" w:hAnsi="Arial" w:cs="Arial"/>
+          <w:b/>
+          <w:b/>
+          <w:bCs/>
+          <w:sz w:val="32"/>
+          <w:szCs w:val="32"/>
+        </w:rPr>
+      </w:pPr>
+      <w:r>
+        <w:rPr/>
+      </w:r>
+    </w:p>
+    <w:p>
+      <w:pPr>
+        <w:pStyle w:val="Corpodotexto"/>
+        <w:rPr>
+          <w:rFonts w:ascii="Arial" w:hAnsi="Arial" w:cs="Arial"/>
+          <w:b/>
+          <w:b/>
+          <w:sz w:val="32"/>
+          <w:szCs w:val="32"/>
+          <w:lang w:val="en-US"/>
+        </w:rPr>
+      </w:pPr>
+      <w:r>
+        <w:rPr/>
+      </w:r>
+    </w:p>
+    <w:p>
+      <w:pPr>
+        <w:pStyle w:val="Corpodotexto"/>
+        <w:rPr>
+          <w:rFonts w:ascii="Arial" w:hAnsi="Arial" w:cs="Arial"/>
+          <w:b/>
+          <w:b/>
+          <w:sz w:val="32"/>
+          <w:szCs w:val="32"/>
+          <w:lang w:val="en-US"/>
+        </w:rPr>
+      </w:pPr>
+      <w:r>
+        <w:rPr/>
+      </w:r>
+    </w:p>
+    <w:p>
+      <w:pPr>
+        <w:pStyle w:val="Corpodotexto"/>
+        <w:rPr/>
+      </w:pPr>
+      <w:r>
+        <w:rPr>
+          <w:rFonts w:cs="Arial" w:ascii="Arial" w:hAnsi="Arial"/>
+          <w:b/>
+          <w:sz w:val="32"/>
+          <w:szCs w:val="32"/>
+          <w:lang w:val="en-US"/>
+        </w:rPr>
+        <w:t>Interrogação 7</w:t>
+      </w:r>
+      <w:r>
+        <w:rPr>
+          <w:rFonts w:cs="Arial" w:ascii="Arial" w:hAnsi="Arial"/>
+          <w:b/>
+          <w:sz w:val="32"/>
+          <w:szCs w:val="32"/>
+          <w:lang w:val="en-US"/>
+        </w:rPr>
+        <w:t>:</w:t>
+      </w:r>
+    </w:p>
+    <w:p>
+      <w:pPr>
+        <w:pStyle w:val="Corpodotexto"/>
+        <w:rPr/>
+      </w:pPr>
+      <w:r>
+        <w:rPr>
+          <w:rFonts w:cs="Arial" w:ascii="Arial" w:hAnsi="Arial"/>
+          <w:bCs/>
+          <w:lang w:val="en-US"/>
+        </w:rPr>
+        <w:t xml:space="preserve">Selecionar todos os produtos que foram comprados quando um determinado produto </w:t>
+      </w:r>
+    </w:p>
+    <w:p>
+      <w:pPr>
+        <w:pStyle w:val="Corpodotexto"/>
+        <w:rPr/>
+      </w:pPr>
+      <w:r>
+        <w:rPr>
+          <w:rFonts w:cs="Arial" w:ascii="Arial" w:hAnsi="Arial"/>
+          <w:bCs/>
+          <w:lang w:val="en-US"/>
+        </w:rPr>
+        <w:t>foi vendido (i.e. Produto com ID 1234).</w:t>
+      </w:r>
+    </w:p>
+    <w:p>
+      <w:pPr>
+        <w:pStyle w:val="Corpodotexto"/>
+        <w:rPr>
+          <w:rFonts w:ascii="Arial" w:hAnsi="Arial" w:cs="Arial"/>
+          <w:b/>
+          <w:b/>
+          <w:bCs/>
+          <w:sz w:val="32"/>
+          <w:szCs w:val="32"/>
+        </w:rPr>
+      </w:pPr>
+      <w:r>
+        <w:rPr/>
+      </w:r>
+    </w:p>
+    <w:p>
+      <w:pPr>
+        <w:pStyle w:val="Corpodotexto"/>
+        <w:rPr/>
+      </w:pPr>
+      <w:r>
+        <w:rPr>
+          <w:rFonts w:cs="Arial" w:ascii="Arial" w:hAnsi="Arial"/>
+          <w:b/>
+          <w:sz w:val="32"/>
+          <w:szCs w:val="32"/>
+          <w:lang w:val="en-US"/>
+        </w:rPr>
+        <w:t>Interrogação 8</w:t>
+      </w:r>
+      <w:r>
+        <w:rPr>
+          <w:rFonts w:cs="Arial" w:ascii="Arial" w:hAnsi="Arial"/>
+          <w:b/>
+          <w:sz w:val="32"/>
+          <w:szCs w:val="32"/>
+          <w:lang w:val="en-US"/>
+        </w:rPr>
+        <w:t>:</w:t>
+      </w:r>
+    </w:p>
+    <w:p>
+      <w:pPr>
+        <w:pStyle w:val="Corpodotexto"/>
+        <w:rPr/>
+      </w:pPr>
+      <w:r>
+        <w:rPr>
+          <w:rFonts w:cs="Arial" w:ascii="Arial" w:hAnsi="Arial"/>
+          <w:bCs/>
+          <w:lang w:val="en-US"/>
+        </w:rPr>
+        <w:t>Selecionar o número de produtos de cada categoria com um rating superior a X (i.e. 3,5).</w:t>
+      </w:r>
+    </w:p>
+    <w:p>
+      <w:pPr>
+        <w:pStyle w:val="Corpodotexto"/>
+        <w:spacing w:lineRule="auto" w:line="360" w:before="0" w:after="140"/>
+        <w:jc w:val="left"/>
+        <w:rPr>
+          <w:rFonts w:ascii="Arial" w:hAnsi="Arial" w:cs="Arial"/>
+          <w:b/>
+          <w:b/>
+          <w:bCs/>
+          <w:sz w:val="32"/>
+          <w:szCs w:val="32"/>
+        </w:rPr>
+      </w:pPr>
+      <w:r>
+        <w:rPr/>
+      </w:r>
+    </w:p>
+    <w:p>
+      <w:pPr>
+        <w:pStyle w:val="Corpodotexto"/>
+        <w:rPr/>
+      </w:pPr>
+      <w:r>
+        <w:rPr>
+          <w:rFonts w:cs="Arial" w:ascii="Arial" w:hAnsi="Arial"/>
+          <w:b/>
+          <w:sz w:val="32"/>
+          <w:szCs w:val="32"/>
+          <w:lang w:val="en-US"/>
+        </w:rPr>
+        <w:t>Interrogação 9</w:t>
+      </w:r>
+      <w:r>
+        <w:rPr>
+          <w:rFonts w:cs="Arial" w:ascii="Arial" w:hAnsi="Arial"/>
+          <w:b/>
+          <w:sz w:val="32"/>
+          <w:szCs w:val="32"/>
+          <w:lang w:val="en-US"/>
+        </w:rPr>
+        <w:t>:</w:t>
+      </w:r>
+    </w:p>
+    <w:p>
+      <w:pPr>
+        <w:pStyle w:val="Corpodotexto"/>
+        <w:rPr/>
+      </w:pPr>
+      <w:r>
+        <w:rPr>
+          <w:rFonts w:cs="Arial" w:ascii="Arial" w:hAnsi="Arial"/>
+          <w:bCs/>
+          <w:lang w:val="en-US"/>
+        </w:rPr>
+        <w:t>Selecionar o número total de encomendas efectuadas no dia atual.</w:t>
+      </w:r>
+    </w:p>
+    <w:p>
+      <w:pPr>
+        <w:pStyle w:val="Corpodotexto"/>
+        <w:spacing w:lineRule="auto" w:line="360" w:before="0" w:after="140"/>
+        <w:jc w:val="left"/>
+        <w:rPr>
+          <w:rFonts w:ascii="Arial" w:hAnsi="Arial" w:cs="Arial"/>
+          <w:b/>
+          <w:b/>
+          <w:bCs/>
+          <w:sz w:val="32"/>
+          <w:szCs w:val="32"/>
+        </w:rPr>
+      </w:pPr>
+      <w:r>
+        <w:rPr/>
+      </w:r>
+    </w:p>
+    <w:p>
+      <w:pPr>
+        <w:pStyle w:val="Corpodotexto"/>
+        <w:rPr/>
+      </w:pPr>
+      <w:r>
+        <w:rPr>
+          <w:rFonts w:cs="Arial" w:ascii="Arial" w:hAnsi="Arial"/>
+          <w:b/>
+          <w:sz w:val="32"/>
+          <w:szCs w:val="32"/>
+          <w:lang w:val="en-US"/>
+        </w:rPr>
+        <w:t>Interrogação 10</w:t>
+      </w:r>
+      <w:r>
+        <w:rPr>
+          <w:rFonts w:cs="Arial" w:ascii="Arial" w:hAnsi="Arial"/>
+          <w:b/>
+          <w:sz w:val="32"/>
+          <w:szCs w:val="32"/>
+          <w:lang w:val="en-US"/>
+        </w:rPr>
+        <w:t>:</w:t>
+      </w:r>
+    </w:p>
+    <w:p>
+      <w:pPr>
+        <w:pStyle w:val="Corpodotexto"/>
+        <w:rPr/>
+      </w:pPr>
+      <w:r>
+        <w:rPr>
+          <w:rFonts w:cs="Arial" w:ascii="Arial" w:hAnsi="Arial"/>
+          <w:bCs/>
+          <w:lang w:val="en-US"/>
+        </w:rPr>
+        <w:t>Selecionar o tempo médio de visita no site.</w:t>
+      </w:r>
+    </w:p>
+    <w:p>
+      <w:pPr>
+        <w:pStyle w:val="Corpodotexto"/>
+        <w:spacing w:lineRule="auto" w:line="360" w:before="0" w:after="140"/>
+        <w:jc w:val="left"/>
+        <w:rPr>
+          <w:rFonts w:ascii="Arial" w:hAnsi="Arial" w:cs="Arial"/>
+          <w:b/>
+          <w:b/>
+          <w:bCs/>
+          <w:sz w:val="32"/>
+          <w:szCs w:val="32"/>
+        </w:rPr>
+      </w:pPr>
+      <w:r>
+        <w:rPr/>
+      </w:r>
+    </w:p>
+    <w:p>
+      <w:pPr>
+        <w:pStyle w:val="Corpodotexto"/>
+        <w:spacing w:lineRule="auto" w:line="360" w:before="0" w:after="140"/>
+        <w:jc w:val="left"/>
+        <w:rPr/>
+      </w:pPr>
+      <w:r>
+        <w:rPr/>
+        <w:t xml:space="preserve">                        </w:t>
+      </w:r>
+    </w:p>
+    <w:p>
+      <w:pPr>
+        <w:pStyle w:val="Corpodotexto"/>
+        <w:spacing w:lineRule="auto" w:line="360" w:before="0" w:after="140"/>
+        <w:jc w:val="left"/>
+        <w:rPr/>
+      </w:pPr>
+      <w:r>
+        <w:rPr/>
+        <w:t xml:space="preserve">                           </w:t>
+      </w:r>
+    </w:p>
+    <w:p>
+      <w:pPr>
+        <w:pStyle w:val="Corpodotexto"/>
+        <w:spacing w:lineRule="auto" w:line="360" w:before="0" w:after="140"/>
+        <w:jc w:val="center"/>
+        <w:rPr>
+          <w:rFonts w:ascii="Arial" w:hAnsi="Arial" w:cs="Arial"/>
+          <w:b/>
+          <w:b/>
+          <w:bCs w:val="false"/>
+          <w:sz w:val="48"/>
+          <w:szCs w:val="48"/>
+        </w:rPr>
+      </w:pPr>
+      <w:r>
+        <w:rPr/>
+      </w:r>
+    </w:p>
+    <w:p>
+      <w:pPr>
+        <w:pStyle w:val="Corpodotexto"/>
+        <w:spacing w:lineRule="auto" w:line="360" w:before="0" w:after="140"/>
+        <w:jc w:val="center"/>
+        <w:rPr>
+          <w:rFonts w:ascii="Arial" w:hAnsi="Arial" w:cs="Arial"/>
+          <w:b/>
+          <w:b/>
+          <w:bCs w:val="false"/>
+          <w:sz w:val="48"/>
+          <w:szCs w:val="48"/>
+        </w:rPr>
+      </w:pPr>
+      <w:r>
+        <w:rPr/>
+      </w:r>
+    </w:p>
+    <w:p>
+      <w:pPr>
+        <w:pStyle w:val="Corpodotexto"/>
+        <w:spacing w:lineRule="auto" w:line="360" w:before="0" w:after="140"/>
+        <w:jc w:val="center"/>
+        <w:rPr>
+          <w:rFonts w:ascii="Arial" w:hAnsi="Arial" w:cs="Arial"/>
+          <w:b/>
+          <w:b/>
+          <w:bCs w:val="false"/>
+          <w:sz w:val="48"/>
+          <w:szCs w:val="48"/>
+        </w:rPr>
+      </w:pPr>
+      <w:r>
+        <w:rPr/>
+      </w:r>
+    </w:p>
+    <w:p>
+      <w:pPr>
+        <w:pStyle w:val="Corpodotexto"/>
+        <w:spacing w:lineRule="auto" w:line="360" w:before="0" w:after="140"/>
+        <w:jc w:val="center"/>
+        <w:rPr>
+          <w:rFonts w:ascii="Arial" w:hAnsi="Arial" w:cs="Arial"/>
+          <w:b/>
+          <w:b/>
+          <w:bCs w:val="false"/>
+          <w:sz w:val="48"/>
+          <w:szCs w:val="48"/>
+        </w:rPr>
+      </w:pPr>
+      <w:r>
+        <w:rPr/>
+      </w:r>
+    </w:p>
+    <w:p>
+      <w:pPr>
+        <w:pStyle w:val="Corpodotexto"/>
+        <w:spacing w:lineRule="auto" w:line="360" w:before="0" w:after="140"/>
+        <w:jc w:val="center"/>
+        <w:rPr>
+          <w:rFonts w:ascii="Arial" w:hAnsi="Arial" w:cs="Arial"/>
+          <w:b/>
+          <w:b/>
+          <w:bCs w:val="false"/>
+          <w:sz w:val="48"/>
+          <w:szCs w:val="48"/>
+        </w:rPr>
+      </w:pPr>
+      <w:r>
+        <w:rPr/>
+      </w:r>
+    </w:p>
+    <w:p>
+      <w:pPr>
+        <w:pStyle w:val="Corpodotexto"/>
+        <w:spacing w:lineRule="auto" w:line="360" w:before="0" w:after="140"/>
+        <w:jc w:val="center"/>
+        <w:rPr>
+          <w:rFonts w:ascii="Arial" w:hAnsi="Arial" w:cs="Arial"/>
+          <w:b/>
+          <w:b/>
+          <w:bCs w:val="false"/>
+          <w:sz w:val="48"/>
+          <w:szCs w:val="48"/>
+        </w:rPr>
+      </w:pPr>
+      <w:r>
+        <w:rPr/>
+      </w:r>
+    </w:p>
+    <w:p>
+      <w:pPr>
+        <w:pStyle w:val="Corpodotexto"/>
+        <w:spacing w:lineRule="auto" w:line="360" w:before="0" w:after="140"/>
+        <w:jc w:val="center"/>
+        <w:rPr>
+          <w:rFonts w:ascii="Arial" w:hAnsi="Arial" w:cs="Arial"/>
+          <w:b/>
+          <w:b/>
+          <w:bCs w:val="false"/>
+          <w:sz w:val="48"/>
+          <w:szCs w:val="48"/>
+        </w:rPr>
+      </w:pPr>
+      <w:r>
+        <w:rPr/>
+      </w:r>
+    </w:p>
+    <w:p>
+      <w:pPr>
+        <w:pStyle w:val="Corpodotexto"/>
+        <w:spacing w:lineRule="auto" w:line="360" w:before="0" w:after="140"/>
+        <w:jc w:val="center"/>
+        <w:rPr>
+          <w:rFonts w:ascii="Arial" w:hAnsi="Arial" w:cs="Arial"/>
+          <w:b/>
+          <w:b/>
+          <w:bCs w:val="false"/>
+          <w:sz w:val="48"/>
+          <w:szCs w:val="48"/>
+        </w:rPr>
+      </w:pPr>
+      <w:r>
+        <w:rPr/>
+      </w:r>
+    </w:p>
+    <w:p>
+      <w:pPr>
+        <w:pStyle w:val="Corpodotexto"/>
+        <w:spacing w:lineRule="auto" w:line="360" w:before="0" w:after="140"/>
+        <w:jc w:val="center"/>
+        <w:rPr/>
+      </w:pPr>
+      <w:r>
+        <w:rPr>
+          <w:rFonts w:cs="Arial" w:ascii="Arial" w:hAnsi="Arial"/>
+          <w:b/>
+          <w:bCs w:val="false"/>
+          <w:sz w:val="48"/>
+          <w:szCs w:val="48"/>
+        </w:rPr>
+        <w:t xml:space="preserve">Adição de gatilhos à base de dados </w:t>
+      </w:r>
+    </w:p>
+    <w:p>
+      <w:pPr>
+        <w:pStyle w:val="Corpodotexto"/>
+        <w:rPr>
+          <w:rFonts w:ascii="Arial" w:hAnsi="Arial" w:cs="Arial"/>
+          <w:b/>
+          <w:b/>
+          <w:sz w:val="32"/>
+          <w:szCs w:val="32"/>
+        </w:rPr>
+      </w:pPr>
+      <w:r>
+        <w:rPr/>
+      </w:r>
+    </w:p>
+    <w:p>
+      <w:pPr>
+        <w:pStyle w:val="Corpodotexto"/>
+        <w:rPr/>
+      </w:pPr>
+      <w:r>
+        <w:rPr>
+          <w:rFonts w:cs="Arial" w:ascii="Arial" w:hAnsi="Arial"/>
+          <w:b/>
+          <w:sz w:val="32"/>
+          <w:szCs w:val="32"/>
+        </w:rPr>
+        <w:t>Gatilho</w:t>
+      </w:r>
+      <w:r>
+        <w:rPr>
+          <w:rFonts w:cs="Arial" w:ascii="Arial" w:hAnsi="Arial"/>
+          <w:b/>
+          <w:sz w:val="32"/>
+          <w:szCs w:val="32"/>
+        </w:rPr>
+        <w:t xml:space="preserve"> 1</w:t>
+      </w:r>
+      <w:r>
+        <w:rPr>
+          <w:rFonts w:cs="Arial" w:ascii="Arial" w:hAnsi="Arial"/>
+          <w:b/>
+          <w:sz w:val="32"/>
+          <w:szCs w:val="32"/>
+        </w:rPr>
+        <w:t>:</w:t>
+      </w:r>
+    </w:p>
+    <w:p>
+      <w:pPr>
+        <w:pStyle w:val="Corpodotexto"/>
+        <w:rPr/>
+      </w:pPr>
+      <w:r>
+        <w:rPr>
+          <w:rFonts w:cs="Arial" w:ascii="Arial" w:hAnsi="Arial"/>
+          <w:bCs/>
+        </w:rPr>
+        <w:t xml:space="preserve">Sempre que um utilizador fica online cria um novo carrinho para esse utilizador se um já não existia previamente.                                                                                                                                      </w:t>
+      </w:r>
+    </w:p>
+    <w:p>
+      <w:pPr>
+        <w:pStyle w:val="Corpodotexto"/>
+        <w:rPr>
+          <w:rFonts w:ascii="Arial" w:hAnsi="Arial" w:cs="Arial"/>
+          <w:b/>
+          <w:b/>
+          <w:bCs/>
+        </w:rPr>
+      </w:pPr>
+      <w:r>
+        <w:rPr>
+          <w:rFonts w:cs="Arial" w:ascii="Arial" w:hAnsi="Arial"/>
+          <w:b/>
+          <w:bCs/>
+        </w:rPr>
+      </w:r>
+    </w:p>
+    <w:p>
+      <w:pPr>
+        <w:pStyle w:val="Corpodotexto"/>
+        <w:rPr/>
+      </w:pPr>
+      <w:r>
+        <w:rPr>
+          <w:rFonts w:cs="Arial" w:ascii="Arial" w:hAnsi="Arial"/>
+          <w:b/>
+          <w:sz w:val="32"/>
+          <w:szCs w:val="32"/>
+        </w:rPr>
+        <w:t xml:space="preserve">Gatilho </w:t>
+      </w:r>
+      <w:r>
+        <w:rPr>
+          <w:rFonts w:cs="Arial" w:ascii="Arial" w:hAnsi="Arial"/>
+          <w:b/>
+          <w:sz w:val="32"/>
+          <w:szCs w:val="32"/>
+        </w:rPr>
+        <w:t>2</w:t>
+      </w:r>
+      <w:r>
+        <w:rPr>
+          <w:rFonts w:cs="Arial" w:ascii="Arial" w:hAnsi="Arial"/>
+          <w:b/>
+          <w:sz w:val="32"/>
+          <w:szCs w:val="32"/>
+        </w:rPr>
+        <w:t>:</w:t>
+      </w:r>
+    </w:p>
+    <w:p>
+      <w:pPr>
+        <w:pStyle w:val="Corpodotexto"/>
+        <w:rPr/>
+      </w:pPr>
+      <w:r>
+        <w:rPr>
+          <w:rFonts w:cs="Arial" w:ascii="Arial" w:hAnsi="Arial"/>
+          <w:bCs/>
+        </w:rPr>
+        <w:t>Sempre que se regista um novo utilizador cria um carrinho para esse utilizador.</w:t>
+      </w:r>
+    </w:p>
+    <w:p>
+      <w:pPr>
+        <w:pStyle w:val="Corpodotexto"/>
+        <w:rPr>
+          <w:rFonts w:ascii="Arial" w:hAnsi="Arial" w:cs="Arial"/>
+          <w:bCs/>
+          <w:sz w:val="32"/>
+          <w:szCs w:val="32"/>
+        </w:rPr>
+      </w:pPr>
+      <w:r>
+        <w:rPr>
+          <w:rFonts w:cs="Arial" w:ascii="Arial" w:hAnsi="Arial"/>
+          <w:bCs/>
+          <w:sz w:val="32"/>
+          <w:szCs w:val="32"/>
+        </w:rPr>
+      </w:r>
+    </w:p>
+    <w:p>
+      <w:pPr>
+        <w:pStyle w:val="Corpodotexto"/>
+        <w:rPr/>
+      </w:pPr>
+      <w:r>
+        <w:rPr>
+          <w:rFonts w:cs="Arial" w:ascii="Arial" w:hAnsi="Arial"/>
+          <w:b/>
+          <w:sz w:val="32"/>
+          <w:szCs w:val="32"/>
+        </w:rPr>
+        <w:t xml:space="preserve">Gatilho </w:t>
+      </w:r>
+      <w:r>
+        <w:rPr>
+          <w:rFonts w:cs="Arial" w:ascii="Arial" w:hAnsi="Arial"/>
+          <w:b/>
+          <w:sz w:val="32"/>
+          <w:szCs w:val="32"/>
+        </w:rPr>
+        <w:t>3</w:t>
+      </w:r>
+      <w:r>
+        <w:rPr>
+          <w:rFonts w:cs="Arial" w:ascii="Arial" w:hAnsi="Arial"/>
+          <w:b/>
+          <w:sz w:val="32"/>
+          <w:szCs w:val="32"/>
+        </w:rPr>
+        <w:t>:</w:t>
+      </w:r>
+    </w:p>
+    <w:p>
+      <w:pPr>
+        <w:pStyle w:val="Corpodotexto"/>
+        <w:rPr/>
+      </w:pPr>
+      <w:r>
+        <w:rPr>
+          <w:rFonts w:cs="Arial" w:ascii="Arial" w:hAnsi="Arial"/>
+          <w:bCs/>
+        </w:rPr>
+        <w:t xml:space="preserve">Como </w:t>
+      </w:r>
+      <w:r>
+        <w:rPr>
+          <w:rFonts w:cs="Arial" w:ascii="Arial" w:hAnsi="Arial"/>
+          <w:bCs/>
+        </w:rPr>
+        <w:t xml:space="preserve">a </w:t>
+      </w:r>
+      <w:r>
+        <w:rPr>
+          <w:rFonts w:cs="Arial" w:ascii="Arial" w:hAnsi="Arial"/>
+          <w:bCs/>
+        </w:rPr>
+        <w:t xml:space="preserve">tabela </w:t>
+      </w:r>
+      <w:r>
+        <w:rPr>
+          <w:rFonts w:cs="Arial" w:ascii="Arial" w:hAnsi="Arial"/>
+          <w:bCs/>
+        </w:rPr>
+        <w:t>`Utilizador`</w:t>
+      </w:r>
+      <w:r>
+        <w:rPr>
+          <w:rFonts w:cs="Arial" w:ascii="Arial" w:hAnsi="Arial"/>
+          <w:bCs/>
+        </w:rPr>
+        <w:t xml:space="preserve"> contêm informação sensível que não pode ser perdida, </w:t>
+      </w:r>
+      <w:r>
+        <w:rPr>
+          <w:rFonts w:cs="Arial" w:ascii="Arial" w:hAnsi="Arial"/>
+          <w:bCs/>
+        </w:rPr>
+        <w:t xml:space="preserve">é </w:t>
+      </w:r>
+      <w:r>
+        <w:rPr>
+          <w:rFonts w:cs="Arial" w:ascii="Arial" w:hAnsi="Arial"/>
+          <w:bCs/>
+        </w:rPr>
+        <w:t xml:space="preserve">importante armazenar esta informação </w:t>
+      </w:r>
+      <w:r>
+        <w:rPr>
+          <w:rFonts w:cs="Arial" w:ascii="Arial" w:hAnsi="Arial"/>
+          <w:bCs/>
+        </w:rPr>
+        <w:t xml:space="preserve">numa </w:t>
+      </w:r>
+      <w:r>
+        <w:rPr>
+          <w:rFonts w:cs="Arial" w:ascii="Arial" w:hAnsi="Arial"/>
+          <w:bCs/>
+        </w:rPr>
+        <w:t xml:space="preserve">tabela separada </w:t>
+      </w:r>
+      <w:r>
+        <w:rPr>
+          <w:rFonts w:cs="Arial" w:ascii="Arial" w:hAnsi="Arial"/>
+          <w:bCs/>
+        </w:rPr>
+        <w:t xml:space="preserve">`UtilizadorLogs` que contém os </w:t>
+      </w:r>
+      <w:r>
+        <w:rPr>
+          <w:rFonts w:cs="Arial" w:ascii="Arial" w:hAnsi="Arial"/>
+          <w:bCs/>
+        </w:rPr>
+        <w:t>’</w:t>
+      </w:r>
+      <w:r>
+        <w:rPr>
+          <w:rFonts w:cs="Arial" w:ascii="Arial" w:hAnsi="Arial"/>
+          <w:bCs/>
+        </w:rPr>
+        <w:t>l</w:t>
+      </w:r>
+      <w:r>
+        <w:rPr>
+          <w:rFonts w:cs="Arial" w:ascii="Arial" w:hAnsi="Arial"/>
+          <w:bCs/>
+        </w:rPr>
+        <w:t xml:space="preserve">ogs’ </w:t>
+      </w:r>
+      <w:r>
+        <w:rPr>
+          <w:rFonts w:cs="Arial" w:ascii="Arial" w:hAnsi="Arial"/>
+          <w:bCs/>
+        </w:rPr>
+        <w:t>após cada alteração</w:t>
+      </w:r>
+      <w:r>
+        <w:rPr>
+          <w:rFonts w:cs="Arial" w:ascii="Arial" w:hAnsi="Arial"/>
+          <w:bCs/>
+        </w:rPr>
+        <w:t>, para isso usamos este trigger.</w:t>
+      </w:r>
+    </w:p>
+    <w:p>
+      <w:pPr>
+        <w:pStyle w:val="Corpodotexto"/>
+        <w:rPr>
+          <w:rFonts w:ascii="Arial" w:hAnsi="Arial" w:cs="Arial"/>
+          <w:bCs/>
+        </w:rPr>
+      </w:pPr>
+      <w:r>
+        <w:rPr/>
+      </w:r>
+    </w:p>
+    <w:p>
+      <w:pPr>
+        <w:pStyle w:val="Corpodotexto"/>
+        <w:rPr/>
+      </w:pPr>
+      <w:r>
+        <w:rPr>
+          <w:rFonts w:cs="Arial" w:ascii="Arial" w:hAnsi="Arial"/>
+          <w:b/>
+          <w:sz w:val="32"/>
+          <w:szCs w:val="32"/>
+        </w:rPr>
+        <w:t>Gatilho</w:t>
+      </w:r>
+      <w:r>
+        <w:rPr>
+          <w:rFonts w:cs="Arial" w:ascii="Arial" w:hAnsi="Arial"/>
+          <w:b/>
+          <w:sz w:val="32"/>
+          <w:szCs w:val="32"/>
+        </w:rPr>
+        <w:t xml:space="preserve"> 4:</w:t>
+      </w:r>
+    </w:p>
+    <w:p>
+      <w:pPr>
+        <w:pStyle w:val="Corpodotexto"/>
+        <w:rPr>
+          <w:b w:val="false"/>
+          <w:b w:val="false"/>
+          <w:bCs w:val="false"/>
+          <w:sz w:val="24"/>
+          <w:szCs w:val="24"/>
+        </w:rPr>
+      </w:pPr>
+      <w:r>
+        <w:rPr>
+          <w:rFonts w:cs="Arial" w:ascii="Arial" w:hAnsi="Arial"/>
+          <w:b w:val="false"/>
+          <w:bCs w:val="false"/>
+          <w:sz w:val="24"/>
+          <w:szCs w:val="24"/>
+        </w:rPr>
+        <w:t xml:space="preserve">Atualiza automaticamente o valor total a pagar na fatura sempre que é dada uma nova entrada na tabela </w:t>
+      </w:r>
+      <w:r>
+        <w:rPr>
+          <w:rFonts w:cs="Arial" w:ascii="Arial" w:hAnsi="Arial"/>
+          <w:b w:val="false"/>
+          <w:bCs w:val="false"/>
+          <w:sz w:val="24"/>
+          <w:szCs w:val="24"/>
+        </w:rPr>
+        <w:t>`</w:t>
+      </w:r>
+      <w:r>
+        <w:rPr>
+          <w:rFonts w:cs="Arial" w:ascii="Arial" w:hAnsi="Arial"/>
+          <w:b w:val="false"/>
+          <w:bCs w:val="false"/>
+          <w:sz w:val="24"/>
+          <w:szCs w:val="24"/>
+        </w:rPr>
+        <w:t>ProdutoEncomenda</w:t>
+      </w:r>
+      <w:r>
+        <w:rPr>
+          <w:rFonts w:cs="Arial" w:ascii="Arial" w:hAnsi="Arial"/>
+          <w:b w:val="false"/>
+          <w:bCs w:val="false"/>
+          <w:sz w:val="24"/>
+          <w:szCs w:val="24"/>
+        </w:rPr>
+        <w:t>`.</w:t>
+      </w:r>
+    </w:p>
+    <w:p>
+      <w:pPr>
+        <w:pStyle w:val="Corpodotexto"/>
+        <w:rPr/>
+      </w:pPr>
+      <w:r>
+        <w:rPr/>
+        <w:t xml:space="preserve">                                     </w:t>
+      </w:r>
+    </w:p>
+    <w:p>
+      <w:pPr>
+        <w:pStyle w:val="Corpodotexto"/>
+        <w:rPr/>
+      </w:pPr>
+      <w:r>
+        <w:rPr>
+          <w:rFonts w:cs="Arial" w:ascii="Arial" w:hAnsi="Arial"/>
+          <w:b/>
+          <w:sz w:val="32"/>
+          <w:szCs w:val="32"/>
+        </w:rPr>
+        <w:t>Gatilho</w:t>
+      </w:r>
+      <w:r>
+        <w:rPr>
+          <w:rFonts w:cs="Arial" w:ascii="Arial" w:hAnsi="Arial"/>
+          <w:b/>
+          <w:sz w:val="32"/>
+          <w:szCs w:val="32"/>
+        </w:rPr>
+        <w:t xml:space="preserve"> 5</w:t>
+      </w:r>
+      <w:r>
+        <w:rPr>
+          <w:rFonts w:cs="Arial" w:ascii="Arial" w:hAnsi="Arial"/>
+          <w:b/>
+          <w:sz w:val="32"/>
+          <w:szCs w:val="32"/>
+        </w:rPr>
+        <w:t>:</w:t>
+      </w:r>
+    </w:p>
+    <w:p>
+      <w:pPr>
+        <w:pStyle w:val="Corpodotexto"/>
+        <w:spacing w:lineRule="auto" w:line="360"/>
+        <w:rPr/>
+      </w:pPr>
+      <w:bookmarkStart w:id="1" w:name="__DdeLink__316_3340884926"/>
+      <w:r>
+        <w:rPr>
+          <w:rFonts w:cs="Arial" w:ascii="Arial" w:hAnsi="Arial"/>
+        </w:rPr>
+        <w:t>Verifica se a quantidade selecionada para um dado produto colocado no carrinho é inferior à quantidade desse produto existente em stock. Se não for, atira um alerta.</w:t>
+      </w:r>
+      <w:bookmarkEnd w:id="1"/>
+    </w:p>
+    <w:p>
+      <w:pPr>
+        <w:pStyle w:val="Corpodotexto"/>
+        <w:spacing w:lineRule="auto" w:line="360"/>
+        <w:rPr>
+          <w:rFonts w:ascii="Arial" w:hAnsi="Arial" w:cs="Arial"/>
+        </w:rPr>
+      </w:pPr>
+      <w:r>
+        <w:rPr/>
+      </w:r>
+    </w:p>
+    <w:p>
+      <w:pPr>
+        <w:pStyle w:val="Corpodotexto"/>
+        <w:rPr/>
+      </w:pPr>
+      <w:r>
+        <w:rPr>
+          <w:rFonts w:cs="Arial" w:ascii="Arial" w:hAnsi="Arial"/>
+          <w:b/>
+          <w:sz w:val="32"/>
+          <w:szCs w:val="32"/>
+          <w:lang w:val="en-US"/>
+        </w:rPr>
+        <w:t>Gatilho</w:t>
+      </w:r>
+      <w:r>
+        <w:rPr>
+          <w:rFonts w:cs="Arial" w:ascii="Arial" w:hAnsi="Arial"/>
+          <w:b/>
+          <w:sz w:val="32"/>
+          <w:szCs w:val="32"/>
+          <w:lang w:val="en-US"/>
+        </w:rPr>
+        <w:t xml:space="preserve"> 6</w:t>
+      </w:r>
+      <w:r>
+        <w:rPr>
+          <w:rFonts w:cs="Arial" w:ascii="Arial" w:hAnsi="Arial"/>
+          <w:b/>
+          <w:sz w:val="32"/>
+          <w:szCs w:val="32"/>
+          <w:lang w:val="en-US"/>
+        </w:rPr>
+        <w:t>:</w:t>
+      </w:r>
+    </w:p>
+    <w:p>
+      <w:pPr>
+        <w:pStyle w:val="Corpodotexto"/>
+        <w:spacing w:lineRule="auto" w:line="360"/>
+        <w:rPr/>
+      </w:pPr>
+      <w:r>
+        <w:rPr>
+          <w:rFonts w:cs="Arial" w:ascii="Arial" w:hAnsi="Arial"/>
+          <w:bCs/>
+          <w:lang w:val="en-US"/>
+        </w:rPr>
+        <w:t>Verifica se o email inserido aquando do registo de um novo usuário no site contém um formato de email válido. Se não, atira um alerta.</w:t>
+      </w:r>
+    </w:p>
+    <w:p>
+      <w:pPr>
+        <w:pStyle w:val="Corpodotexto"/>
+        <w:rPr/>
+      </w:pPr>
+      <w:r>
+        <w:rPr/>
+      </w:r>
+    </w:p>
+    <w:p>
+      <w:pPr>
+        <w:pStyle w:val="Corpodotexto"/>
+        <w:rPr>
+          <w:rFonts w:ascii="Arial" w:hAnsi="Arial" w:cs="Arial"/>
+          <w:b/>
+          <w:b/>
+          <w:sz w:val="32"/>
+          <w:szCs w:val="32"/>
+          <w:lang w:val="en-US"/>
+        </w:rPr>
+      </w:pPr>
+      <w:r>
+        <w:rPr/>
+      </w:r>
+    </w:p>
+    <w:p>
+      <w:pPr>
+        <w:pStyle w:val="Corpodotexto"/>
+        <w:rPr>
+          <w:rFonts w:ascii="Arial" w:hAnsi="Arial" w:cs="Arial"/>
+          <w:b/>
+          <w:b/>
+          <w:sz w:val="32"/>
+          <w:szCs w:val="32"/>
+          <w:lang w:val="en-US"/>
+        </w:rPr>
+      </w:pPr>
+      <w:r>
+        <w:rPr/>
+      </w:r>
+    </w:p>
+    <w:p>
+      <w:pPr>
+        <w:pStyle w:val="Corpodotexto"/>
+        <w:rPr>
+          <w:rFonts w:ascii="Arial" w:hAnsi="Arial" w:cs="Arial"/>
+          <w:b/>
+          <w:b/>
+          <w:sz w:val="32"/>
+          <w:szCs w:val="32"/>
+          <w:lang w:val="en-US"/>
+        </w:rPr>
+      </w:pPr>
+      <w:r>
+        <w:rPr/>
+      </w:r>
+    </w:p>
+    <w:p>
+      <w:pPr>
+        <w:pStyle w:val="Corpodotexto"/>
+        <w:rPr/>
+      </w:pPr>
+      <w:r>
+        <w:rPr>
+          <w:rFonts w:cs="Arial" w:ascii="Arial" w:hAnsi="Arial"/>
+          <w:b/>
+          <w:sz w:val="32"/>
+          <w:szCs w:val="32"/>
+          <w:lang w:val="en-US"/>
+        </w:rPr>
+        <w:t>Gatilho</w:t>
+      </w:r>
+      <w:r>
+        <w:rPr>
+          <w:rFonts w:cs="Arial" w:ascii="Arial" w:hAnsi="Arial"/>
+          <w:b/>
+          <w:sz w:val="32"/>
+          <w:szCs w:val="32"/>
+          <w:lang w:val="en-US"/>
+        </w:rPr>
+        <w:t xml:space="preserve"> 7</w:t>
+      </w:r>
+      <w:r>
+        <w:rPr>
+          <w:rFonts w:cs="Arial" w:ascii="Arial" w:hAnsi="Arial"/>
+          <w:b/>
+          <w:sz w:val="32"/>
+          <w:szCs w:val="32"/>
+          <w:lang w:val="en-US"/>
+        </w:rPr>
+        <w:t>:</w:t>
+      </w:r>
+    </w:p>
+    <w:p>
+      <w:pPr>
+        <w:pStyle w:val="Corpodotexto"/>
+        <w:rPr/>
+      </w:pPr>
+      <w:r>
+        <w:rPr>
+          <w:rFonts w:cs="Arial" w:ascii="Arial" w:hAnsi="Arial"/>
+          <w:bCs/>
+          <w:lang w:val="en-US"/>
+        </w:rPr>
+        <w:t>Possível implementação para uma verificação da validade da palavra-passe e do nome de utilizador aquando de um novo registo de usuário no site, usando regex. A implementação  da função REGEXP é feita neste caso em Java, mas poderia ter sido usada outra linguagem, por exemplo, Python ou PHP. Verifica se quer a palavra-passe, quer o nome de utilizador seguem as normas estabelecidas pelo padrão regex.</w:t>
+      </w:r>
+    </w:p>
+    <w:p>
+      <w:pPr>
+        <w:pStyle w:val="Corpodotexto"/>
+        <w:rPr>
+          <w:rFonts w:ascii="Arial" w:hAnsi="Arial" w:cs="Arial"/>
+          <w:b/>
+          <w:b/>
+          <w:bCs/>
+          <w:sz w:val="32"/>
+          <w:szCs w:val="32"/>
+        </w:rPr>
+      </w:pPr>
+      <w:r>
+        <w:rPr/>
+      </w:r>
+    </w:p>
+    <w:p>
+      <w:pPr>
+        <w:pStyle w:val="Corpodotexto"/>
+        <w:rPr/>
+      </w:pPr>
+      <w:r>
+        <w:rPr>
+          <w:rFonts w:cs="Arial" w:ascii="Arial" w:hAnsi="Arial"/>
+          <w:b/>
+          <w:sz w:val="32"/>
+          <w:szCs w:val="32"/>
+          <w:lang w:val="en-US"/>
+        </w:rPr>
+        <w:t>Gatilho</w:t>
+      </w:r>
+      <w:r>
+        <w:rPr>
+          <w:rFonts w:cs="Arial" w:ascii="Arial" w:hAnsi="Arial"/>
+          <w:b/>
+          <w:sz w:val="32"/>
+          <w:szCs w:val="32"/>
+          <w:lang w:val="en-US"/>
+        </w:rPr>
+        <w:t xml:space="preserve"> 8</w:t>
+      </w:r>
+      <w:r>
+        <w:rPr>
+          <w:rFonts w:cs="Arial" w:ascii="Arial" w:hAnsi="Arial"/>
+          <w:b/>
+          <w:sz w:val="32"/>
+          <w:szCs w:val="32"/>
+          <w:lang w:val="en-US"/>
+        </w:rPr>
+        <w:t>:</w:t>
+      </w:r>
+    </w:p>
+    <w:p>
+      <w:pPr>
+        <w:pStyle w:val="Corpodotexto"/>
+        <w:rPr>
+          <w:b w:val="false"/>
+          <w:b w:val="false"/>
+          <w:bCs w:val="false"/>
+          <w:sz w:val="24"/>
+          <w:szCs w:val="24"/>
+        </w:rPr>
+      </w:pPr>
+      <w:r>
+        <w:rPr>
+          <w:rFonts w:cs="Arial" w:ascii="Arial" w:hAnsi="Arial"/>
+          <w:b w:val="false"/>
+          <w:bCs w:val="false"/>
+          <w:sz w:val="24"/>
+          <w:szCs w:val="24"/>
+          <w:lang w:val="en-US"/>
+        </w:rPr>
+        <w:t xml:space="preserve">No caso da tabela Produto-Carrinho é interessante saber quais os produtos que os utilizadores decidiram remover do carrinho, </w:t>
+      </w:r>
+      <w:r>
+        <w:rPr>
+          <w:rFonts w:cs="Arial" w:ascii="Arial" w:hAnsi="Arial"/>
+          <w:b w:val="false"/>
+          <w:bCs w:val="false"/>
+          <w:sz w:val="24"/>
+          <w:szCs w:val="24"/>
+          <w:lang w:val="en-US"/>
+        </w:rPr>
+        <w:t>sempre que isso acontece guarda essa informação numa tabela `ProdutoCarrinhoLogs`.</w:t>
+      </w:r>
+    </w:p>
+    <w:p>
+      <w:pPr>
+        <w:pStyle w:val="Corpodotexto"/>
+        <w:spacing w:lineRule="auto" w:line="360" w:before="0" w:after="140"/>
+        <w:jc w:val="center"/>
+        <w:rPr/>
+      </w:pPr>
+      <w:r>
+        <w:rPr>
+          <w:rFonts w:cs="Arial" w:ascii="Arial" w:hAnsi="Arial"/>
+          <w:b/>
+          <w:bCs/>
+          <w:sz w:val="48"/>
+          <w:szCs w:val="48"/>
+          <w:lang w:val="en-US"/>
+        </w:rPr>
+        <w:t xml:space="preserve">                         </w:t>
       </w:r>
     </w:p>
     <w:sectPr>
@@ -8966,6 +10508,8 @@
       </w:pPr>
       <w:rPr>
         <w:rFonts w:ascii="Symbol" w:hAnsi="Symbol" w:cs="Symbol" w:hint="default"/>
+        <w:sz w:val="24"/>
+        <w:b w:val="false"/>
         <w:rFonts w:cs="OpenSymbol"/>
       </w:rPr>
     </w:lvl>
@@ -15699,6 +17243,2339 @@
   </w:style>
   <w:style w:type="character" w:styleId="ListLabel648">
     <w:name w:val="ListLabel 648"/>
+    <w:qFormat/>
+    <w:rPr>
+      <w:rFonts w:cs="OpenSymbol"/>
+    </w:rPr>
+  </w:style>
+  <w:style w:type="character" w:styleId="ListLabel649">
+    <w:name w:val="ListLabel 649"/>
+    <w:qFormat/>
+    <w:rPr>
+      <w:rFonts w:ascii="Arial" w:hAnsi="Arial" w:cs="OpenSymbol"/>
+    </w:rPr>
+  </w:style>
+  <w:style w:type="character" w:styleId="ListLabel650">
+    <w:name w:val="ListLabel 650"/>
+    <w:qFormat/>
+    <w:rPr>
+      <w:rFonts w:cs="OpenSymbol"/>
+    </w:rPr>
+  </w:style>
+  <w:style w:type="character" w:styleId="ListLabel651">
+    <w:name w:val="ListLabel 651"/>
+    <w:qFormat/>
+    <w:rPr>
+      <w:rFonts w:cs="OpenSymbol"/>
+    </w:rPr>
+  </w:style>
+  <w:style w:type="character" w:styleId="ListLabel652">
+    <w:name w:val="ListLabel 652"/>
+    <w:qFormat/>
+    <w:rPr>
+      <w:rFonts w:cs="OpenSymbol"/>
+    </w:rPr>
+  </w:style>
+  <w:style w:type="character" w:styleId="ListLabel653">
+    <w:name w:val="ListLabel 653"/>
+    <w:qFormat/>
+    <w:rPr>
+      <w:rFonts w:cs="OpenSymbol"/>
+    </w:rPr>
+  </w:style>
+  <w:style w:type="character" w:styleId="ListLabel654">
+    <w:name w:val="ListLabel 654"/>
+    <w:qFormat/>
+    <w:rPr>
+      <w:rFonts w:cs="OpenSymbol"/>
+    </w:rPr>
+  </w:style>
+  <w:style w:type="character" w:styleId="ListLabel655">
+    <w:name w:val="ListLabel 655"/>
+    <w:qFormat/>
+    <w:rPr>
+      <w:rFonts w:cs="OpenSymbol"/>
+    </w:rPr>
+  </w:style>
+  <w:style w:type="character" w:styleId="ListLabel656">
+    <w:name w:val="ListLabel 656"/>
+    <w:qFormat/>
+    <w:rPr>
+      <w:rFonts w:cs="OpenSymbol"/>
+    </w:rPr>
+  </w:style>
+  <w:style w:type="character" w:styleId="ListLabel657">
+    <w:name w:val="ListLabel 657"/>
+    <w:qFormat/>
+    <w:rPr>
+      <w:rFonts w:cs="OpenSymbol"/>
+    </w:rPr>
+  </w:style>
+  <w:style w:type="character" w:styleId="ListLabel658">
+    <w:name w:val="ListLabel 658"/>
+    <w:qFormat/>
+    <w:rPr>
+      <w:rFonts w:ascii="Arial" w:hAnsi="Arial" w:cs="OpenSymbol"/>
+    </w:rPr>
+  </w:style>
+  <w:style w:type="character" w:styleId="ListLabel659">
+    <w:name w:val="ListLabel 659"/>
+    <w:qFormat/>
+    <w:rPr>
+      <w:rFonts w:cs="OpenSymbol"/>
+    </w:rPr>
+  </w:style>
+  <w:style w:type="character" w:styleId="ListLabel660">
+    <w:name w:val="ListLabel 660"/>
+    <w:qFormat/>
+    <w:rPr>
+      <w:rFonts w:cs="OpenSymbol"/>
+    </w:rPr>
+  </w:style>
+  <w:style w:type="character" w:styleId="ListLabel661">
+    <w:name w:val="ListLabel 661"/>
+    <w:qFormat/>
+    <w:rPr>
+      <w:rFonts w:cs="OpenSymbol"/>
+    </w:rPr>
+  </w:style>
+  <w:style w:type="character" w:styleId="ListLabel662">
+    <w:name w:val="ListLabel 662"/>
+    <w:qFormat/>
+    <w:rPr>
+      <w:rFonts w:cs="OpenSymbol"/>
+    </w:rPr>
+  </w:style>
+  <w:style w:type="character" w:styleId="ListLabel663">
+    <w:name w:val="ListLabel 663"/>
+    <w:qFormat/>
+    <w:rPr>
+      <w:rFonts w:cs="OpenSymbol"/>
+    </w:rPr>
+  </w:style>
+  <w:style w:type="character" w:styleId="ListLabel664">
+    <w:name w:val="ListLabel 664"/>
+    <w:qFormat/>
+    <w:rPr>
+      <w:rFonts w:cs="OpenSymbol"/>
+    </w:rPr>
+  </w:style>
+  <w:style w:type="character" w:styleId="ListLabel665">
+    <w:name w:val="ListLabel 665"/>
+    <w:qFormat/>
+    <w:rPr>
+      <w:rFonts w:cs="OpenSymbol"/>
+    </w:rPr>
+  </w:style>
+  <w:style w:type="character" w:styleId="ListLabel666">
+    <w:name w:val="ListLabel 666"/>
+    <w:qFormat/>
+    <w:rPr>
+      <w:rFonts w:cs="OpenSymbol"/>
+    </w:rPr>
+  </w:style>
+  <w:style w:type="character" w:styleId="ListLabel667">
+    <w:name w:val="ListLabel 667"/>
+    <w:qFormat/>
+    <w:rPr>
+      <w:rFonts w:ascii="Arial" w:hAnsi="Arial" w:cs="OpenSymbol"/>
+    </w:rPr>
+  </w:style>
+  <w:style w:type="character" w:styleId="ListLabel668">
+    <w:name w:val="ListLabel 668"/>
+    <w:qFormat/>
+    <w:rPr>
+      <w:rFonts w:cs="OpenSymbol"/>
+    </w:rPr>
+  </w:style>
+  <w:style w:type="character" w:styleId="ListLabel669">
+    <w:name w:val="ListLabel 669"/>
+    <w:qFormat/>
+    <w:rPr>
+      <w:rFonts w:cs="OpenSymbol"/>
+    </w:rPr>
+  </w:style>
+  <w:style w:type="character" w:styleId="ListLabel670">
+    <w:name w:val="ListLabel 670"/>
+    <w:qFormat/>
+    <w:rPr>
+      <w:rFonts w:cs="OpenSymbol"/>
+    </w:rPr>
+  </w:style>
+  <w:style w:type="character" w:styleId="ListLabel671">
+    <w:name w:val="ListLabel 671"/>
+    <w:qFormat/>
+    <w:rPr>
+      <w:rFonts w:cs="OpenSymbol"/>
+    </w:rPr>
+  </w:style>
+  <w:style w:type="character" w:styleId="ListLabel672">
+    <w:name w:val="ListLabel 672"/>
+    <w:qFormat/>
+    <w:rPr>
+      <w:rFonts w:cs="OpenSymbol"/>
+    </w:rPr>
+  </w:style>
+  <w:style w:type="character" w:styleId="ListLabel673">
+    <w:name w:val="ListLabel 673"/>
+    <w:qFormat/>
+    <w:rPr>
+      <w:rFonts w:cs="OpenSymbol"/>
+    </w:rPr>
+  </w:style>
+  <w:style w:type="character" w:styleId="ListLabel674">
+    <w:name w:val="ListLabel 674"/>
+    <w:qFormat/>
+    <w:rPr>
+      <w:rFonts w:cs="OpenSymbol"/>
+    </w:rPr>
+  </w:style>
+  <w:style w:type="character" w:styleId="ListLabel675">
+    <w:name w:val="ListLabel 675"/>
+    <w:qFormat/>
+    <w:rPr>
+      <w:rFonts w:cs="OpenSymbol"/>
+    </w:rPr>
+  </w:style>
+  <w:style w:type="character" w:styleId="ListLabel676">
+    <w:name w:val="ListLabel 676"/>
+    <w:qFormat/>
+    <w:rPr>
+      <w:rFonts w:ascii="Arial" w:hAnsi="Arial" w:cs="OpenSymbol"/>
+    </w:rPr>
+  </w:style>
+  <w:style w:type="character" w:styleId="ListLabel677">
+    <w:name w:val="ListLabel 677"/>
+    <w:qFormat/>
+    <w:rPr>
+      <w:rFonts w:cs="OpenSymbol"/>
+    </w:rPr>
+  </w:style>
+  <w:style w:type="character" w:styleId="ListLabel678">
+    <w:name w:val="ListLabel 678"/>
+    <w:qFormat/>
+    <w:rPr>
+      <w:rFonts w:cs="OpenSymbol"/>
+    </w:rPr>
+  </w:style>
+  <w:style w:type="character" w:styleId="ListLabel679">
+    <w:name w:val="ListLabel 679"/>
+    <w:qFormat/>
+    <w:rPr>
+      <w:rFonts w:cs="OpenSymbol"/>
+    </w:rPr>
+  </w:style>
+  <w:style w:type="character" w:styleId="ListLabel680">
+    <w:name w:val="ListLabel 680"/>
+    <w:qFormat/>
+    <w:rPr>
+      <w:rFonts w:cs="OpenSymbol"/>
+    </w:rPr>
+  </w:style>
+  <w:style w:type="character" w:styleId="ListLabel681">
+    <w:name w:val="ListLabel 681"/>
+    <w:qFormat/>
+    <w:rPr>
+      <w:rFonts w:cs="OpenSymbol"/>
+    </w:rPr>
+  </w:style>
+  <w:style w:type="character" w:styleId="ListLabel682">
+    <w:name w:val="ListLabel 682"/>
+    <w:qFormat/>
+    <w:rPr>
+      <w:rFonts w:cs="OpenSymbol"/>
+    </w:rPr>
+  </w:style>
+  <w:style w:type="character" w:styleId="ListLabel683">
+    <w:name w:val="ListLabel 683"/>
+    <w:qFormat/>
+    <w:rPr>
+      <w:rFonts w:cs="OpenSymbol"/>
+    </w:rPr>
+  </w:style>
+  <w:style w:type="character" w:styleId="ListLabel684">
+    <w:name w:val="ListLabel 684"/>
+    <w:qFormat/>
+    <w:rPr>
+      <w:rFonts w:cs="OpenSymbol"/>
+    </w:rPr>
+  </w:style>
+  <w:style w:type="character" w:styleId="ListLabel685">
+    <w:name w:val="ListLabel 685"/>
+    <w:qFormat/>
+    <w:rPr>
+      <w:rFonts w:ascii="Arial" w:hAnsi="Arial" w:cs="OpenSymbol"/>
+    </w:rPr>
+  </w:style>
+  <w:style w:type="character" w:styleId="ListLabel686">
+    <w:name w:val="ListLabel 686"/>
+    <w:qFormat/>
+    <w:rPr>
+      <w:rFonts w:cs="OpenSymbol"/>
+    </w:rPr>
+  </w:style>
+  <w:style w:type="character" w:styleId="ListLabel687">
+    <w:name w:val="ListLabel 687"/>
+    <w:qFormat/>
+    <w:rPr>
+      <w:rFonts w:cs="OpenSymbol"/>
+    </w:rPr>
+  </w:style>
+  <w:style w:type="character" w:styleId="ListLabel688">
+    <w:name w:val="ListLabel 688"/>
+    <w:qFormat/>
+    <w:rPr>
+      <w:rFonts w:cs="OpenSymbol"/>
+    </w:rPr>
+  </w:style>
+  <w:style w:type="character" w:styleId="ListLabel689">
+    <w:name w:val="ListLabel 689"/>
+    <w:qFormat/>
+    <w:rPr>
+      <w:rFonts w:cs="OpenSymbol"/>
+    </w:rPr>
+  </w:style>
+  <w:style w:type="character" w:styleId="ListLabel690">
+    <w:name w:val="ListLabel 690"/>
+    <w:qFormat/>
+    <w:rPr>
+      <w:rFonts w:cs="OpenSymbol"/>
+    </w:rPr>
+  </w:style>
+  <w:style w:type="character" w:styleId="ListLabel691">
+    <w:name w:val="ListLabel 691"/>
+    <w:qFormat/>
+    <w:rPr>
+      <w:rFonts w:cs="OpenSymbol"/>
+    </w:rPr>
+  </w:style>
+  <w:style w:type="character" w:styleId="ListLabel692">
+    <w:name w:val="ListLabel 692"/>
+    <w:qFormat/>
+    <w:rPr>
+      <w:rFonts w:cs="OpenSymbol"/>
+    </w:rPr>
+  </w:style>
+  <w:style w:type="character" w:styleId="ListLabel693">
+    <w:name w:val="ListLabel 693"/>
+    <w:qFormat/>
+    <w:rPr>
+      <w:rFonts w:cs="OpenSymbol"/>
+    </w:rPr>
+  </w:style>
+  <w:style w:type="character" w:styleId="ListLabel694">
+    <w:name w:val="ListLabel 694"/>
+    <w:qFormat/>
+    <w:rPr>
+      <w:rFonts w:ascii="Arial" w:hAnsi="Arial" w:cs="OpenSymbol"/>
+    </w:rPr>
+  </w:style>
+  <w:style w:type="character" w:styleId="ListLabel695">
+    <w:name w:val="ListLabel 695"/>
+    <w:qFormat/>
+    <w:rPr>
+      <w:rFonts w:cs="OpenSymbol"/>
+    </w:rPr>
+  </w:style>
+  <w:style w:type="character" w:styleId="ListLabel696">
+    <w:name w:val="ListLabel 696"/>
+    <w:qFormat/>
+    <w:rPr>
+      <w:rFonts w:cs="OpenSymbol"/>
+    </w:rPr>
+  </w:style>
+  <w:style w:type="character" w:styleId="ListLabel697">
+    <w:name w:val="ListLabel 697"/>
+    <w:qFormat/>
+    <w:rPr>
+      <w:rFonts w:cs="OpenSymbol"/>
+    </w:rPr>
+  </w:style>
+  <w:style w:type="character" w:styleId="ListLabel698">
+    <w:name w:val="ListLabel 698"/>
+    <w:qFormat/>
+    <w:rPr>
+      <w:rFonts w:cs="OpenSymbol"/>
+    </w:rPr>
+  </w:style>
+  <w:style w:type="character" w:styleId="ListLabel699">
+    <w:name w:val="ListLabel 699"/>
+    <w:qFormat/>
+    <w:rPr>
+      <w:rFonts w:cs="OpenSymbol"/>
+    </w:rPr>
+  </w:style>
+  <w:style w:type="character" w:styleId="ListLabel700">
+    <w:name w:val="ListLabel 700"/>
+    <w:qFormat/>
+    <w:rPr>
+      <w:rFonts w:cs="OpenSymbol"/>
+    </w:rPr>
+  </w:style>
+  <w:style w:type="character" w:styleId="ListLabel701">
+    <w:name w:val="ListLabel 701"/>
+    <w:qFormat/>
+    <w:rPr>
+      <w:rFonts w:cs="OpenSymbol"/>
+    </w:rPr>
+  </w:style>
+  <w:style w:type="character" w:styleId="ListLabel702">
+    <w:name w:val="ListLabel 702"/>
+    <w:qFormat/>
+    <w:rPr>
+      <w:rFonts w:cs="OpenSymbol"/>
+    </w:rPr>
+  </w:style>
+  <w:style w:type="character" w:styleId="ListLabel703">
+    <w:name w:val="ListLabel 703"/>
+    <w:qFormat/>
+    <w:rPr>
+      <w:rFonts w:ascii="Arial" w:hAnsi="Arial" w:cs="OpenSymbol"/>
+    </w:rPr>
+  </w:style>
+  <w:style w:type="character" w:styleId="ListLabel704">
+    <w:name w:val="ListLabel 704"/>
+    <w:qFormat/>
+    <w:rPr>
+      <w:rFonts w:cs="OpenSymbol"/>
+    </w:rPr>
+  </w:style>
+  <w:style w:type="character" w:styleId="ListLabel705">
+    <w:name w:val="ListLabel 705"/>
+    <w:qFormat/>
+    <w:rPr>
+      <w:rFonts w:cs="OpenSymbol"/>
+    </w:rPr>
+  </w:style>
+  <w:style w:type="character" w:styleId="ListLabel706">
+    <w:name w:val="ListLabel 706"/>
+    <w:qFormat/>
+    <w:rPr>
+      <w:rFonts w:cs="OpenSymbol"/>
+    </w:rPr>
+  </w:style>
+  <w:style w:type="character" w:styleId="ListLabel707">
+    <w:name w:val="ListLabel 707"/>
+    <w:qFormat/>
+    <w:rPr>
+      <w:rFonts w:cs="OpenSymbol"/>
+    </w:rPr>
+  </w:style>
+  <w:style w:type="character" w:styleId="ListLabel708">
+    <w:name w:val="ListLabel 708"/>
+    <w:qFormat/>
+    <w:rPr>
+      <w:rFonts w:cs="OpenSymbol"/>
+    </w:rPr>
+  </w:style>
+  <w:style w:type="character" w:styleId="ListLabel709">
+    <w:name w:val="ListLabel 709"/>
+    <w:qFormat/>
+    <w:rPr>
+      <w:rFonts w:cs="OpenSymbol"/>
+    </w:rPr>
+  </w:style>
+  <w:style w:type="character" w:styleId="ListLabel710">
+    <w:name w:val="ListLabel 710"/>
+    <w:qFormat/>
+    <w:rPr>
+      <w:rFonts w:cs="OpenSymbol"/>
+    </w:rPr>
+  </w:style>
+  <w:style w:type="character" w:styleId="ListLabel711">
+    <w:name w:val="ListLabel 711"/>
+    <w:qFormat/>
+    <w:rPr>
+      <w:rFonts w:cs="OpenSymbol"/>
+    </w:rPr>
+  </w:style>
+  <w:style w:type="character" w:styleId="ListLabel712">
+    <w:name w:val="ListLabel 712"/>
+    <w:qFormat/>
+    <w:rPr>
+      <w:rFonts w:ascii="Arial" w:hAnsi="Arial" w:cs="OpenSymbol"/>
+    </w:rPr>
+  </w:style>
+  <w:style w:type="character" w:styleId="ListLabel713">
+    <w:name w:val="ListLabel 713"/>
+    <w:qFormat/>
+    <w:rPr>
+      <w:rFonts w:cs="OpenSymbol"/>
+    </w:rPr>
+  </w:style>
+  <w:style w:type="character" w:styleId="ListLabel714">
+    <w:name w:val="ListLabel 714"/>
+    <w:qFormat/>
+    <w:rPr>
+      <w:rFonts w:cs="OpenSymbol"/>
+    </w:rPr>
+  </w:style>
+  <w:style w:type="character" w:styleId="ListLabel715">
+    <w:name w:val="ListLabel 715"/>
+    <w:qFormat/>
+    <w:rPr>
+      <w:rFonts w:cs="OpenSymbol"/>
+    </w:rPr>
+  </w:style>
+  <w:style w:type="character" w:styleId="ListLabel716">
+    <w:name w:val="ListLabel 716"/>
+    <w:qFormat/>
+    <w:rPr>
+      <w:rFonts w:cs="OpenSymbol"/>
+    </w:rPr>
+  </w:style>
+  <w:style w:type="character" w:styleId="ListLabel717">
+    <w:name w:val="ListLabel 717"/>
+    <w:qFormat/>
+    <w:rPr>
+      <w:rFonts w:cs="OpenSymbol"/>
+    </w:rPr>
+  </w:style>
+  <w:style w:type="character" w:styleId="ListLabel718">
+    <w:name w:val="ListLabel 718"/>
+    <w:qFormat/>
+    <w:rPr>
+      <w:rFonts w:cs="OpenSymbol"/>
+    </w:rPr>
+  </w:style>
+  <w:style w:type="character" w:styleId="ListLabel719">
+    <w:name w:val="ListLabel 719"/>
+    <w:qFormat/>
+    <w:rPr>
+      <w:rFonts w:cs="OpenSymbol"/>
+    </w:rPr>
+  </w:style>
+  <w:style w:type="character" w:styleId="ListLabel720">
+    <w:name w:val="ListLabel 720"/>
+    <w:qFormat/>
+    <w:rPr>
+      <w:rFonts w:cs="OpenSymbol"/>
+    </w:rPr>
+  </w:style>
+  <w:style w:type="character" w:styleId="ListLabel721">
+    <w:name w:val="ListLabel 721"/>
+    <w:qFormat/>
+    <w:rPr>
+      <w:rFonts w:ascii="Arial" w:hAnsi="Arial" w:cs="OpenSymbol"/>
+    </w:rPr>
+  </w:style>
+  <w:style w:type="character" w:styleId="ListLabel722">
+    <w:name w:val="ListLabel 722"/>
+    <w:qFormat/>
+    <w:rPr>
+      <w:rFonts w:cs="OpenSymbol"/>
+    </w:rPr>
+  </w:style>
+  <w:style w:type="character" w:styleId="ListLabel723">
+    <w:name w:val="ListLabel 723"/>
+    <w:qFormat/>
+    <w:rPr>
+      <w:rFonts w:cs="OpenSymbol"/>
+    </w:rPr>
+  </w:style>
+  <w:style w:type="character" w:styleId="ListLabel724">
+    <w:name w:val="ListLabel 724"/>
+    <w:qFormat/>
+    <w:rPr>
+      <w:rFonts w:cs="OpenSymbol"/>
+    </w:rPr>
+  </w:style>
+  <w:style w:type="character" w:styleId="ListLabel725">
+    <w:name w:val="ListLabel 725"/>
+    <w:qFormat/>
+    <w:rPr>
+      <w:rFonts w:cs="OpenSymbol"/>
+    </w:rPr>
+  </w:style>
+  <w:style w:type="character" w:styleId="ListLabel726">
+    <w:name w:val="ListLabel 726"/>
+    <w:qFormat/>
+    <w:rPr>
+      <w:rFonts w:cs="OpenSymbol"/>
+    </w:rPr>
+  </w:style>
+  <w:style w:type="character" w:styleId="ListLabel727">
+    <w:name w:val="ListLabel 727"/>
+    <w:qFormat/>
+    <w:rPr>
+      <w:rFonts w:cs="OpenSymbol"/>
+    </w:rPr>
+  </w:style>
+  <w:style w:type="character" w:styleId="ListLabel728">
+    <w:name w:val="ListLabel 728"/>
+    <w:qFormat/>
+    <w:rPr>
+      <w:rFonts w:cs="OpenSymbol"/>
+    </w:rPr>
+  </w:style>
+  <w:style w:type="character" w:styleId="ListLabel729">
+    <w:name w:val="ListLabel 729"/>
+    <w:qFormat/>
+    <w:rPr>
+      <w:rFonts w:cs="OpenSymbol"/>
+    </w:rPr>
+  </w:style>
+  <w:style w:type="character" w:styleId="ListLabel730">
+    <w:name w:val="ListLabel 730"/>
+    <w:qFormat/>
+    <w:rPr>
+      <w:rFonts w:ascii="Arial" w:hAnsi="Arial" w:cs="OpenSymbol"/>
+    </w:rPr>
+  </w:style>
+  <w:style w:type="character" w:styleId="ListLabel731">
+    <w:name w:val="ListLabel 731"/>
+    <w:qFormat/>
+    <w:rPr>
+      <w:rFonts w:cs="OpenSymbol"/>
+    </w:rPr>
+  </w:style>
+  <w:style w:type="character" w:styleId="ListLabel732">
+    <w:name w:val="ListLabel 732"/>
+    <w:qFormat/>
+    <w:rPr>
+      <w:rFonts w:cs="OpenSymbol"/>
+    </w:rPr>
+  </w:style>
+  <w:style w:type="character" w:styleId="ListLabel733">
+    <w:name w:val="ListLabel 733"/>
+    <w:qFormat/>
+    <w:rPr>
+      <w:rFonts w:cs="OpenSymbol"/>
+    </w:rPr>
+  </w:style>
+  <w:style w:type="character" w:styleId="ListLabel734">
+    <w:name w:val="ListLabel 734"/>
+    <w:qFormat/>
+    <w:rPr>
+      <w:rFonts w:cs="OpenSymbol"/>
+    </w:rPr>
+  </w:style>
+  <w:style w:type="character" w:styleId="ListLabel735">
+    <w:name w:val="ListLabel 735"/>
+    <w:qFormat/>
+    <w:rPr>
+      <w:rFonts w:cs="OpenSymbol"/>
+    </w:rPr>
+  </w:style>
+  <w:style w:type="character" w:styleId="ListLabel736">
+    <w:name w:val="ListLabel 736"/>
+    <w:qFormat/>
+    <w:rPr>
+      <w:rFonts w:cs="OpenSymbol"/>
+    </w:rPr>
+  </w:style>
+  <w:style w:type="character" w:styleId="ListLabel737">
+    <w:name w:val="ListLabel 737"/>
+    <w:qFormat/>
+    <w:rPr>
+      <w:rFonts w:cs="OpenSymbol"/>
+    </w:rPr>
+  </w:style>
+  <w:style w:type="character" w:styleId="ListLabel738">
+    <w:name w:val="ListLabel 738"/>
+    <w:qFormat/>
+    <w:rPr>
+      <w:rFonts w:cs="OpenSymbol"/>
+    </w:rPr>
+  </w:style>
+  <w:style w:type="character" w:styleId="ListLabel739">
+    <w:name w:val="ListLabel 739"/>
+    <w:qFormat/>
+    <w:rPr>
+      <w:rFonts w:ascii="Arial" w:hAnsi="Arial" w:cs="OpenSymbol"/>
+    </w:rPr>
+  </w:style>
+  <w:style w:type="character" w:styleId="ListLabel740">
+    <w:name w:val="ListLabel 740"/>
+    <w:qFormat/>
+    <w:rPr>
+      <w:rFonts w:cs="OpenSymbol"/>
+    </w:rPr>
+  </w:style>
+  <w:style w:type="character" w:styleId="ListLabel741">
+    <w:name w:val="ListLabel 741"/>
+    <w:qFormat/>
+    <w:rPr>
+      <w:rFonts w:cs="OpenSymbol"/>
+    </w:rPr>
+  </w:style>
+  <w:style w:type="character" w:styleId="ListLabel742">
+    <w:name w:val="ListLabel 742"/>
+    <w:qFormat/>
+    <w:rPr>
+      <w:rFonts w:cs="OpenSymbol"/>
+    </w:rPr>
+  </w:style>
+  <w:style w:type="character" w:styleId="ListLabel743">
+    <w:name w:val="ListLabel 743"/>
+    <w:qFormat/>
+    <w:rPr>
+      <w:rFonts w:cs="OpenSymbol"/>
+    </w:rPr>
+  </w:style>
+  <w:style w:type="character" w:styleId="ListLabel744">
+    <w:name w:val="ListLabel 744"/>
+    <w:qFormat/>
+    <w:rPr>
+      <w:rFonts w:cs="OpenSymbol"/>
+    </w:rPr>
+  </w:style>
+  <w:style w:type="character" w:styleId="ListLabel745">
+    <w:name w:val="ListLabel 745"/>
+    <w:qFormat/>
+    <w:rPr>
+      <w:rFonts w:cs="OpenSymbol"/>
+    </w:rPr>
+  </w:style>
+  <w:style w:type="character" w:styleId="ListLabel746">
+    <w:name w:val="ListLabel 746"/>
+    <w:qFormat/>
+    <w:rPr>
+      <w:rFonts w:cs="OpenSymbol"/>
+    </w:rPr>
+  </w:style>
+  <w:style w:type="character" w:styleId="ListLabel747">
+    <w:name w:val="ListLabel 747"/>
+    <w:qFormat/>
+    <w:rPr>
+      <w:rFonts w:cs="OpenSymbol"/>
+    </w:rPr>
+  </w:style>
+  <w:style w:type="character" w:styleId="ListLabel748">
+    <w:name w:val="ListLabel 748"/>
+    <w:qFormat/>
+    <w:rPr>
+      <w:rFonts w:ascii="Arial" w:hAnsi="Arial" w:cs="OpenSymbol"/>
+    </w:rPr>
+  </w:style>
+  <w:style w:type="character" w:styleId="ListLabel749">
+    <w:name w:val="ListLabel 749"/>
+    <w:qFormat/>
+    <w:rPr>
+      <w:rFonts w:cs="OpenSymbol"/>
+    </w:rPr>
+  </w:style>
+  <w:style w:type="character" w:styleId="ListLabel750">
+    <w:name w:val="ListLabel 750"/>
+    <w:qFormat/>
+    <w:rPr>
+      <w:rFonts w:cs="OpenSymbol"/>
+    </w:rPr>
+  </w:style>
+  <w:style w:type="character" w:styleId="ListLabel751">
+    <w:name w:val="ListLabel 751"/>
+    <w:qFormat/>
+    <w:rPr>
+      <w:rFonts w:cs="OpenSymbol"/>
+    </w:rPr>
+  </w:style>
+  <w:style w:type="character" w:styleId="ListLabel752">
+    <w:name w:val="ListLabel 752"/>
+    <w:qFormat/>
+    <w:rPr>
+      <w:rFonts w:cs="OpenSymbol"/>
+    </w:rPr>
+  </w:style>
+  <w:style w:type="character" w:styleId="ListLabel753">
+    <w:name w:val="ListLabel 753"/>
+    <w:qFormat/>
+    <w:rPr>
+      <w:rFonts w:cs="OpenSymbol"/>
+    </w:rPr>
+  </w:style>
+  <w:style w:type="character" w:styleId="ListLabel754">
+    <w:name w:val="ListLabel 754"/>
+    <w:qFormat/>
+    <w:rPr>
+      <w:rFonts w:cs="OpenSymbol"/>
+    </w:rPr>
+  </w:style>
+  <w:style w:type="character" w:styleId="ListLabel755">
+    <w:name w:val="ListLabel 755"/>
+    <w:qFormat/>
+    <w:rPr>
+      <w:rFonts w:cs="OpenSymbol"/>
+    </w:rPr>
+  </w:style>
+  <w:style w:type="character" w:styleId="ListLabel756">
+    <w:name w:val="ListLabel 756"/>
+    <w:qFormat/>
+    <w:rPr>
+      <w:rFonts w:cs="OpenSymbol"/>
+    </w:rPr>
+  </w:style>
+  <w:style w:type="character" w:styleId="ListLabel757">
+    <w:name w:val="ListLabel 757"/>
+    <w:qFormat/>
+    <w:rPr>
+      <w:rFonts w:ascii="Arial" w:hAnsi="Arial" w:cs="OpenSymbol"/>
+    </w:rPr>
+  </w:style>
+  <w:style w:type="character" w:styleId="ListLabel758">
+    <w:name w:val="ListLabel 758"/>
+    <w:qFormat/>
+    <w:rPr>
+      <w:rFonts w:cs="OpenSymbol"/>
+    </w:rPr>
+  </w:style>
+  <w:style w:type="character" w:styleId="ListLabel759">
+    <w:name w:val="ListLabel 759"/>
+    <w:qFormat/>
+    <w:rPr>
+      <w:rFonts w:cs="OpenSymbol"/>
+    </w:rPr>
+  </w:style>
+  <w:style w:type="character" w:styleId="ListLabel760">
+    <w:name w:val="ListLabel 760"/>
+    <w:qFormat/>
+    <w:rPr>
+      <w:rFonts w:cs="OpenSymbol"/>
+    </w:rPr>
+  </w:style>
+  <w:style w:type="character" w:styleId="ListLabel761">
+    <w:name w:val="ListLabel 761"/>
+    <w:qFormat/>
+    <w:rPr>
+      <w:rFonts w:cs="OpenSymbol"/>
+    </w:rPr>
+  </w:style>
+  <w:style w:type="character" w:styleId="ListLabel762">
+    <w:name w:val="ListLabel 762"/>
+    <w:qFormat/>
+    <w:rPr>
+      <w:rFonts w:cs="OpenSymbol"/>
+    </w:rPr>
+  </w:style>
+  <w:style w:type="character" w:styleId="ListLabel763">
+    <w:name w:val="ListLabel 763"/>
+    <w:qFormat/>
+    <w:rPr>
+      <w:rFonts w:cs="OpenSymbol"/>
+    </w:rPr>
+  </w:style>
+  <w:style w:type="character" w:styleId="ListLabel764">
+    <w:name w:val="ListLabel 764"/>
+    <w:qFormat/>
+    <w:rPr>
+      <w:rFonts w:cs="OpenSymbol"/>
+    </w:rPr>
+  </w:style>
+  <w:style w:type="character" w:styleId="ListLabel765">
+    <w:name w:val="ListLabel 765"/>
+    <w:qFormat/>
+    <w:rPr>
+      <w:rFonts w:cs="OpenSymbol"/>
+    </w:rPr>
+  </w:style>
+  <w:style w:type="character" w:styleId="ListLabel766">
+    <w:name w:val="ListLabel 766"/>
+    <w:qFormat/>
+    <w:rPr>
+      <w:rFonts w:ascii="Arial" w:hAnsi="Arial" w:cs="OpenSymbol"/>
+    </w:rPr>
+  </w:style>
+  <w:style w:type="character" w:styleId="ListLabel767">
+    <w:name w:val="ListLabel 767"/>
+    <w:qFormat/>
+    <w:rPr>
+      <w:rFonts w:cs="OpenSymbol"/>
+    </w:rPr>
+  </w:style>
+  <w:style w:type="character" w:styleId="ListLabel768">
+    <w:name w:val="ListLabel 768"/>
+    <w:qFormat/>
+    <w:rPr>
+      <w:rFonts w:cs="OpenSymbol"/>
+    </w:rPr>
+  </w:style>
+  <w:style w:type="character" w:styleId="ListLabel769">
+    <w:name w:val="ListLabel 769"/>
+    <w:qFormat/>
+    <w:rPr>
+      <w:rFonts w:cs="OpenSymbol"/>
+    </w:rPr>
+  </w:style>
+  <w:style w:type="character" w:styleId="ListLabel770">
+    <w:name w:val="ListLabel 770"/>
+    <w:qFormat/>
+    <w:rPr>
+      <w:rFonts w:cs="OpenSymbol"/>
+    </w:rPr>
+  </w:style>
+  <w:style w:type="character" w:styleId="ListLabel771">
+    <w:name w:val="ListLabel 771"/>
+    <w:qFormat/>
+    <w:rPr>
+      <w:rFonts w:cs="OpenSymbol"/>
+    </w:rPr>
+  </w:style>
+  <w:style w:type="character" w:styleId="ListLabel772">
+    <w:name w:val="ListLabel 772"/>
+    <w:qFormat/>
+    <w:rPr>
+      <w:rFonts w:cs="OpenSymbol"/>
+    </w:rPr>
+  </w:style>
+  <w:style w:type="character" w:styleId="ListLabel773">
+    <w:name w:val="ListLabel 773"/>
+    <w:qFormat/>
+    <w:rPr>
+      <w:rFonts w:cs="OpenSymbol"/>
+    </w:rPr>
+  </w:style>
+  <w:style w:type="character" w:styleId="ListLabel774">
+    <w:name w:val="ListLabel 774"/>
+    <w:qFormat/>
+    <w:rPr>
+      <w:rFonts w:cs="OpenSymbol"/>
+    </w:rPr>
+  </w:style>
+  <w:style w:type="character" w:styleId="ListLabel775">
+    <w:name w:val="ListLabel 775"/>
+    <w:qFormat/>
+    <w:rPr>
+      <w:rFonts w:ascii="Arial" w:hAnsi="Arial" w:cs="OpenSymbol"/>
+    </w:rPr>
+  </w:style>
+  <w:style w:type="character" w:styleId="ListLabel776">
+    <w:name w:val="ListLabel 776"/>
+    <w:qFormat/>
+    <w:rPr>
+      <w:rFonts w:cs="OpenSymbol"/>
+    </w:rPr>
+  </w:style>
+  <w:style w:type="character" w:styleId="ListLabel777">
+    <w:name w:val="ListLabel 777"/>
+    <w:qFormat/>
+    <w:rPr>
+      <w:rFonts w:cs="OpenSymbol"/>
+    </w:rPr>
+  </w:style>
+  <w:style w:type="character" w:styleId="ListLabel778">
+    <w:name w:val="ListLabel 778"/>
+    <w:qFormat/>
+    <w:rPr>
+      <w:rFonts w:cs="OpenSymbol"/>
+    </w:rPr>
+  </w:style>
+  <w:style w:type="character" w:styleId="ListLabel779">
+    <w:name w:val="ListLabel 779"/>
+    <w:qFormat/>
+    <w:rPr>
+      <w:rFonts w:cs="OpenSymbol"/>
+    </w:rPr>
+  </w:style>
+  <w:style w:type="character" w:styleId="ListLabel780">
+    <w:name w:val="ListLabel 780"/>
+    <w:qFormat/>
+    <w:rPr>
+      <w:rFonts w:cs="OpenSymbol"/>
+    </w:rPr>
+  </w:style>
+  <w:style w:type="character" w:styleId="ListLabel781">
+    <w:name w:val="ListLabel 781"/>
+    <w:qFormat/>
+    <w:rPr>
+      <w:rFonts w:cs="OpenSymbol"/>
+    </w:rPr>
+  </w:style>
+  <w:style w:type="character" w:styleId="ListLabel782">
+    <w:name w:val="ListLabel 782"/>
+    <w:qFormat/>
+    <w:rPr>
+      <w:rFonts w:cs="OpenSymbol"/>
+    </w:rPr>
+  </w:style>
+  <w:style w:type="character" w:styleId="ListLabel783">
+    <w:name w:val="ListLabel 783"/>
+    <w:qFormat/>
+    <w:rPr>
+      <w:rFonts w:cs="OpenSymbol"/>
+    </w:rPr>
+  </w:style>
+  <w:style w:type="character" w:styleId="ListLabel784">
+    <w:name w:val="ListLabel 784"/>
+    <w:qFormat/>
+    <w:rPr>
+      <w:rFonts w:ascii="Arial" w:hAnsi="Arial" w:cs="OpenSymbol"/>
+    </w:rPr>
+  </w:style>
+  <w:style w:type="character" w:styleId="ListLabel785">
+    <w:name w:val="ListLabel 785"/>
+    <w:qFormat/>
+    <w:rPr>
+      <w:rFonts w:cs="OpenSymbol"/>
+    </w:rPr>
+  </w:style>
+  <w:style w:type="character" w:styleId="ListLabel786">
+    <w:name w:val="ListLabel 786"/>
+    <w:qFormat/>
+    <w:rPr>
+      <w:rFonts w:cs="OpenSymbol"/>
+    </w:rPr>
+  </w:style>
+  <w:style w:type="character" w:styleId="ListLabel787">
+    <w:name w:val="ListLabel 787"/>
+    <w:qFormat/>
+    <w:rPr>
+      <w:rFonts w:cs="OpenSymbol"/>
+    </w:rPr>
+  </w:style>
+  <w:style w:type="character" w:styleId="ListLabel788">
+    <w:name w:val="ListLabel 788"/>
+    <w:qFormat/>
+    <w:rPr>
+      <w:rFonts w:cs="OpenSymbol"/>
+    </w:rPr>
+  </w:style>
+  <w:style w:type="character" w:styleId="ListLabel789">
+    <w:name w:val="ListLabel 789"/>
+    <w:qFormat/>
+    <w:rPr>
+      <w:rFonts w:cs="OpenSymbol"/>
+    </w:rPr>
+  </w:style>
+  <w:style w:type="character" w:styleId="ListLabel790">
+    <w:name w:val="ListLabel 790"/>
+    <w:qFormat/>
+    <w:rPr>
+      <w:rFonts w:cs="OpenSymbol"/>
+    </w:rPr>
+  </w:style>
+  <w:style w:type="character" w:styleId="ListLabel791">
+    <w:name w:val="ListLabel 791"/>
+    <w:qFormat/>
+    <w:rPr>
+      <w:rFonts w:cs="OpenSymbol"/>
+    </w:rPr>
+  </w:style>
+  <w:style w:type="character" w:styleId="ListLabel792">
+    <w:name w:val="ListLabel 792"/>
+    <w:qFormat/>
+    <w:rPr>
+      <w:rFonts w:cs="OpenSymbol"/>
+    </w:rPr>
+  </w:style>
+  <w:style w:type="character" w:styleId="ListLabel793">
+    <w:name w:val="ListLabel 793"/>
+    <w:qFormat/>
+    <w:rPr>
+      <w:rFonts w:ascii="Arial" w:hAnsi="Arial" w:cs="OpenSymbol"/>
+    </w:rPr>
+  </w:style>
+  <w:style w:type="character" w:styleId="ListLabel794">
+    <w:name w:val="ListLabel 794"/>
+    <w:qFormat/>
+    <w:rPr>
+      <w:rFonts w:cs="OpenSymbol"/>
+    </w:rPr>
+  </w:style>
+  <w:style w:type="character" w:styleId="ListLabel795">
+    <w:name w:val="ListLabel 795"/>
+    <w:qFormat/>
+    <w:rPr>
+      <w:rFonts w:cs="OpenSymbol"/>
+    </w:rPr>
+  </w:style>
+  <w:style w:type="character" w:styleId="ListLabel796">
+    <w:name w:val="ListLabel 796"/>
+    <w:qFormat/>
+    <w:rPr>
+      <w:rFonts w:cs="OpenSymbol"/>
+    </w:rPr>
+  </w:style>
+  <w:style w:type="character" w:styleId="ListLabel797">
+    <w:name w:val="ListLabel 797"/>
+    <w:qFormat/>
+    <w:rPr>
+      <w:rFonts w:cs="OpenSymbol"/>
+    </w:rPr>
+  </w:style>
+  <w:style w:type="character" w:styleId="ListLabel798">
+    <w:name w:val="ListLabel 798"/>
+    <w:qFormat/>
+    <w:rPr>
+      <w:rFonts w:cs="OpenSymbol"/>
+    </w:rPr>
+  </w:style>
+  <w:style w:type="character" w:styleId="ListLabel799">
+    <w:name w:val="ListLabel 799"/>
+    <w:qFormat/>
+    <w:rPr>
+      <w:rFonts w:cs="OpenSymbol"/>
+    </w:rPr>
+  </w:style>
+  <w:style w:type="character" w:styleId="ListLabel800">
+    <w:name w:val="ListLabel 800"/>
+    <w:qFormat/>
+    <w:rPr>
+      <w:rFonts w:cs="OpenSymbol"/>
+    </w:rPr>
+  </w:style>
+  <w:style w:type="character" w:styleId="ListLabel801">
+    <w:name w:val="ListLabel 801"/>
+    <w:qFormat/>
+    <w:rPr>
+      <w:rFonts w:cs="OpenSymbol"/>
+    </w:rPr>
+  </w:style>
+  <w:style w:type="character" w:styleId="ListLabel802">
+    <w:name w:val="ListLabel 802"/>
+    <w:qFormat/>
+    <w:rPr>
+      <w:rFonts w:ascii="Arial" w:hAnsi="Arial" w:cs="OpenSymbol"/>
+    </w:rPr>
+  </w:style>
+  <w:style w:type="character" w:styleId="ListLabel803">
+    <w:name w:val="ListLabel 803"/>
+    <w:qFormat/>
+    <w:rPr>
+      <w:rFonts w:cs="OpenSymbol"/>
+    </w:rPr>
+  </w:style>
+  <w:style w:type="character" w:styleId="ListLabel804">
+    <w:name w:val="ListLabel 804"/>
+    <w:qFormat/>
+    <w:rPr>
+      <w:rFonts w:cs="OpenSymbol"/>
+    </w:rPr>
+  </w:style>
+  <w:style w:type="character" w:styleId="ListLabel805">
+    <w:name w:val="ListLabel 805"/>
+    <w:qFormat/>
+    <w:rPr>
+      <w:rFonts w:cs="OpenSymbol"/>
+    </w:rPr>
+  </w:style>
+  <w:style w:type="character" w:styleId="ListLabel806">
+    <w:name w:val="ListLabel 806"/>
+    <w:qFormat/>
+    <w:rPr>
+      <w:rFonts w:cs="OpenSymbol"/>
+    </w:rPr>
+  </w:style>
+  <w:style w:type="character" w:styleId="ListLabel807">
+    <w:name w:val="ListLabel 807"/>
+    <w:qFormat/>
+    <w:rPr>
+      <w:rFonts w:cs="OpenSymbol"/>
+    </w:rPr>
+  </w:style>
+  <w:style w:type="character" w:styleId="ListLabel808">
+    <w:name w:val="ListLabel 808"/>
+    <w:qFormat/>
+    <w:rPr>
+      <w:rFonts w:cs="OpenSymbol"/>
+    </w:rPr>
+  </w:style>
+  <w:style w:type="character" w:styleId="ListLabel809">
+    <w:name w:val="ListLabel 809"/>
+    <w:qFormat/>
+    <w:rPr>
+      <w:rFonts w:cs="OpenSymbol"/>
+    </w:rPr>
+  </w:style>
+  <w:style w:type="character" w:styleId="ListLabel810">
+    <w:name w:val="ListLabel 810"/>
+    <w:qFormat/>
+    <w:rPr>
+      <w:rFonts w:cs="OpenSymbol"/>
+    </w:rPr>
+  </w:style>
+  <w:style w:type="character" w:styleId="ListLabel811">
+    <w:name w:val="ListLabel 811"/>
+    <w:qFormat/>
+    <w:rPr>
+      <w:rFonts w:ascii="Arial" w:hAnsi="Arial" w:cs="OpenSymbol"/>
+    </w:rPr>
+  </w:style>
+  <w:style w:type="character" w:styleId="ListLabel812">
+    <w:name w:val="ListLabel 812"/>
+    <w:qFormat/>
+    <w:rPr>
+      <w:rFonts w:cs="OpenSymbol"/>
+    </w:rPr>
+  </w:style>
+  <w:style w:type="character" w:styleId="ListLabel813">
+    <w:name w:val="ListLabel 813"/>
+    <w:qFormat/>
+    <w:rPr>
+      <w:rFonts w:cs="OpenSymbol"/>
+    </w:rPr>
+  </w:style>
+  <w:style w:type="character" w:styleId="ListLabel814">
+    <w:name w:val="ListLabel 814"/>
+    <w:qFormat/>
+    <w:rPr>
+      <w:rFonts w:cs="OpenSymbol"/>
+    </w:rPr>
+  </w:style>
+  <w:style w:type="character" w:styleId="ListLabel815">
+    <w:name w:val="ListLabel 815"/>
+    <w:qFormat/>
+    <w:rPr>
+      <w:rFonts w:cs="OpenSymbol"/>
+    </w:rPr>
+  </w:style>
+  <w:style w:type="character" w:styleId="ListLabel816">
+    <w:name w:val="ListLabel 816"/>
+    <w:qFormat/>
+    <w:rPr>
+      <w:rFonts w:cs="OpenSymbol"/>
+    </w:rPr>
+  </w:style>
+  <w:style w:type="character" w:styleId="ListLabel817">
+    <w:name w:val="ListLabel 817"/>
+    <w:qFormat/>
+    <w:rPr>
+      <w:rFonts w:cs="OpenSymbol"/>
+    </w:rPr>
+  </w:style>
+  <w:style w:type="character" w:styleId="ListLabel818">
+    <w:name w:val="ListLabel 818"/>
+    <w:qFormat/>
+    <w:rPr>
+      <w:rFonts w:cs="OpenSymbol"/>
+    </w:rPr>
+  </w:style>
+  <w:style w:type="character" w:styleId="ListLabel819">
+    <w:name w:val="ListLabel 819"/>
+    <w:qFormat/>
+    <w:rPr>
+      <w:rFonts w:cs="OpenSymbol"/>
+    </w:rPr>
+  </w:style>
+  <w:style w:type="character" w:styleId="ListLabel820">
+    <w:name w:val="ListLabel 820"/>
+    <w:qFormat/>
+    <w:rPr>
+      <w:rFonts w:ascii="Arial" w:hAnsi="Arial" w:cs="OpenSymbol"/>
+    </w:rPr>
+  </w:style>
+  <w:style w:type="character" w:styleId="ListLabel821">
+    <w:name w:val="ListLabel 821"/>
+    <w:qFormat/>
+    <w:rPr>
+      <w:rFonts w:cs="OpenSymbol"/>
+    </w:rPr>
+  </w:style>
+  <w:style w:type="character" w:styleId="ListLabel822">
+    <w:name w:val="ListLabel 822"/>
+    <w:qFormat/>
+    <w:rPr>
+      <w:rFonts w:cs="OpenSymbol"/>
+    </w:rPr>
+  </w:style>
+  <w:style w:type="character" w:styleId="ListLabel823">
+    <w:name w:val="ListLabel 823"/>
+    <w:qFormat/>
+    <w:rPr>
+      <w:rFonts w:cs="OpenSymbol"/>
+    </w:rPr>
+  </w:style>
+  <w:style w:type="character" w:styleId="ListLabel824">
+    <w:name w:val="ListLabel 824"/>
+    <w:qFormat/>
+    <w:rPr>
+      <w:rFonts w:cs="OpenSymbol"/>
+    </w:rPr>
+  </w:style>
+  <w:style w:type="character" w:styleId="ListLabel825">
+    <w:name w:val="ListLabel 825"/>
+    <w:qFormat/>
+    <w:rPr>
+      <w:rFonts w:cs="OpenSymbol"/>
+    </w:rPr>
+  </w:style>
+  <w:style w:type="character" w:styleId="ListLabel826">
+    <w:name w:val="ListLabel 826"/>
+    <w:qFormat/>
+    <w:rPr>
+      <w:rFonts w:cs="OpenSymbol"/>
+    </w:rPr>
+  </w:style>
+  <w:style w:type="character" w:styleId="ListLabel827">
+    <w:name w:val="ListLabel 827"/>
+    <w:qFormat/>
+    <w:rPr>
+      <w:rFonts w:cs="OpenSymbol"/>
+    </w:rPr>
+  </w:style>
+  <w:style w:type="character" w:styleId="ListLabel828">
+    <w:name w:val="ListLabel 828"/>
+    <w:qFormat/>
+    <w:rPr>
+      <w:rFonts w:cs="OpenSymbol"/>
+    </w:rPr>
+  </w:style>
+  <w:style w:type="character" w:styleId="ListLabel829">
+    <w:name w:val="ListLabel 829"/>
+    <w:qFormat/>
+    <w:rPr>
+      <w:rFonts w:ascii="Arial" w:hAnsi="Arial" w:cs="OpenSymbol"/>
+    </w:rPr>
+  </w:style>
+  <w:style w:type="character" w:styleId="ListLabel830">
+    <w:name w:val="ListLabel 830"/>
+    <w:qFormat/>
+    <w:rPr>
+      <w:rFonts w:cs="OpenSymbol"/>
+    </w:rPr>
+  </w:style>
+  <w:style w:type="character" w:styleId="ListLabel831">
+    <w:name w:val="ListLabel 831"/>
+    <w:qFormat/>
+    <w:rPr>
+      <w:rFonts w:cs="OpenSymbol"/>
+    </w:rPr>
+  </w:style>
+  <w:style w:type="character" w:styleId="ListLabel832">
+    <w:name w:val="ListLabel 832"/>
+    <w:qFormat/>
+    <w:rPr>
+      <w:rFonts w:cs="OpenSymbol"/>
+    </w:rPr>
+  </w:style>
+  <w:style w:type="character" w:styleId="ListLabel833">
+    <w:name w:val="ListLabel 833"/>
+    <w:qFormat/>
+    <w:rPr>
+      <w:rFonts w:cs="OpenSymbol"/>
+    </w:rPr>
+  </w:style>
+  <w:style w:type="character" w:styleId="ListLabel834">
+    <w:name w:val="ListLabel 834"/>
+    <w:qFormat/>
+    <w:rPr>
+      <w:rFonts w:cs="OpenSymbol"/>
+    </w:rPr>
+  </w:style>
+  <w:style w:type="character" w:styleId="ListLabel835">
+    <w:name w:val="ListLabel 835"/>
+    <w:qFormat/>
+    <w:rPr>
+      <w:rFonts w:cs="OpenSymbol"/>
+    </w:rPr>
+  </w:style>
+  <w:style w:type="character" w:styleId="ListLabel836">
+    <w:name w:val="ListLabel 836"/>
+    <w:qFormat/>
+    <w:rPr>
+      <w:rFonts w:cs="OpenSymbol"/>
+    </w:rPr>
+  </w:style>
+  <w:style w:type="character" w:styleId="ListLabel837">
+    <w:name w:val="ListLabel 837"/>
+    <w:qFormat/>
+    <w:rPr>
+      <w:rFonts w:cs="OpenSymbol"/>
+    </w:rPr>
+  </w:style>
+  <w:style w:type="character" w:styleId="ListLabel838">
+    <w:name w:val="ListLabel 838"/>
+    <w:qFormat/>
+    <w:rPr>
+      <w:rFonts w:ascii="Arial" w:hAnsi="Arial" w:cs="OpenSymbol"/>
+    </w:rPr>
+  </w:style>
+  <w:style w:type="character" w:styleId="ListLabel839">
+    <w:name w:val="ListLabel 839"/>
+    <w:qFormat/>
+    <w:rPr>
+      <w:rFonts w:cs="OpenSymbol"/>
+    </w:rPr>
+  </w:style>
+  <w:style w:type="character" w:styleId="ListLabel840">
+    <w:name w:val="ListLabel 840"/>
+    <w:qFormat/>
+    <w:rPr>
+      <w:rFonts w:cs="OpenSymbol"/>
+    </w:rPr>
+  </w:style>
+  <w:style w:type="character" w:styleId="ListLabel841">
+    <w:name w:val="ListLabel 841"/>
+    <w:qFormat/>
+    <w:rPr>
+      <w:rFonts w:cs="OpenSymbol"/>
+    </w:rPr>
+  </w:style>
+  <w:style w:type="character" w:styleId="ListLabel842">
+    <w:name w:val="ListLabel 842"/>
+    <w:qFormat/>
+    <w:rPr>
+      <w:rFonts w:cs="OpenSymbol"/>
+    </w:rPr>
+  </w:style>
+  <w:style w:type="character" w:styleId="ListLabel843">
+    <w:name w:val="ListLabel 843"/>
+    <w:qFormat/>
+    <w:rPr>
+      <w:rFonts w:cs="OpenSymbol"/>
+    </w:rPr>
+  </w:style>
+  <w:style w:type="character" w:styleId="ListLabel844">
+    <w:name w:val="ListLabel 844"/>
+    <w:qFormat/>
+    <w:rPr>
+      <w:rFonts w:cs="OpenSymbol"/>
+    </w:rPr>
+  </w:style>
+  <w:style w:type="character" w:styleId="ListLabel845">
+    <w:name w:val="ListLabel 845"/>
+    <w:qFormat/>
+    <w:rPr>
+      <w:rFonts w:cs="OpenSymbol"/>
+    </w:rPr>
+  </w:style>
+  <w:style w:type="character" w:styleId="ListLabel846">
+    <w:name w:val="ListLabel 846"/>
+    <w:qFormat/>
+    <w:rPr>
+      <w:rFonts w:cs="OpenSymbol"/>
+    </w:rPr>
+  </w:style>
+  <w:style w:type="character" w:styleId="ListLabel847">
+    <w:name w:val="ListLabel 847"/>
+    <w:qFormat/>
+    <w:rPr>
+      <w:rFonts w:ascii="Arial" w:hAnsi="Arial" w:cs="OpenSymbol"/>
+    </w:rPr>
+  </w:style>
+  <w:style w:type="character" w:styleId="ListLabel848">
+    <w:name w:val="ListLabel 848"/>
+    <w:qFormat/>
+    <w:rPr>
+      <w:rFonts w:cs="OpenSymbol"/>
+    </w:rPr>
+  </w:style>
+  <w:style w:type="character" w:styleId="ListLabel849">
+    <w:name w:val="ListLabel 849"/>
+    <w:qFormat/>
+    <w:rPr>
+      <w:rFonts w:cs="OpenSymbol"/>
+    </w:rPr>
+  </w:style>
+  <w:style w:type="character" w:styleId="ListLabel850">
+    <w:name w:val="ListLabel 850"/>
+    <w:qFormat/>
+    <w:rPr>
+      <w:rFonts w:cs="OpenSymbol"/>
+    </w:rPr>
+  </w:style>
+  <w:style w:type="character" w:styleId="ListLabel851">
+    <w:name w:val="ListLabel 851"/>
+    <w:qFormat/>
+    <w:rPr>
+      <w:rFonts w:cs="OpenSymbol"/>
+    </w:rPr>
+  </w:style>
+  <w:style w:type="character" w:styleId="ListLabel852">
+    <w:name w:val="ListLabel 852"/>
+    <w:qFormat/>
+    <w:rPr>
+      <w:rFonts w:cs="OpenSymbol"/>
+    </w:rPr>
+  </w:style>
+  <w:style w:type="character" w:styleId="ListLabel853">
+    <w:name w:val="ListLabel 853"/>
+    <w:qFormat/>
+    <w:rPr>
+      <w:rFonts w:cs="OpenSymbol"/>
+    </w:rPr>
+  </w:style>
+  <w:style w:type="character" w:styleId="ListLabel854">
+    <w:name w:val="ListLabel 854"/>
+    <w:qFormat/>
+    <w:rPr>
+      <w:rFonts w:cs="OpenSymbol"/>
+    </w:rPr>
+  </w:style>
+  <w:style w:type="character" w:styleId="ListLabel855">
+    <w:name w:val="ListLabel 855"/>
+    <w:qFormat/>
+    <w:rPr>
+      <w:rFonts w:cs="OpenSymbol"/>
+    </w:rPr>
+  </w:style>
+  <w:style w:type="character" w:styleId="ListLabel856">
+    <w:name w:val="ListLabel 856"/>
+    <w:qFormat/>
+    <w:rPr>
+      <w:rFonts w:ascii="Arial" w:hAnsi="Arial" w:cs="OpenSymbol"/>
+    </w:rPr>
+  </w:style>
+  <w:style w:type="character" w:styleId="ListLabel857">
+    <w:name w:val="ListLabel 857"/>
+    <w:qFormat/>
+    <w:rPr>
+      <w:rFonts w:cs="OpenSymbol"/>
+    </w:rPr>
+  </w:style>
+  <w:style w:type="character" w:styleId="ListLabel858">
+    <w:name w:val="ListLabel 858"/>
+    <w:qFormat/>
+    <w:rPr>
+      <w:rFonts w:cs="OpenSymbol"/>
+    </w:rPr>
+  </w:style>
+  <w:style w:type="character" w:styleId="ListLabel859">
+    <w:name w:val="ListLabel 859"/>
+    <w:qFormat/>
+    <w:rPr>
+      <w:rFonts w:cs="OpenSymbol"/>
+    </w:rPr>
+  </w:style>
+  <w:style w:type="character" w:styleId="ListLabel860">
+    <w:name w:val="ListLabel 860"/>
+    <w:qFormat/>
+    <w:rPr>
+      <w:rFonts w:cs="OpenSymbol"/>
+    </w:rPr>
+  </w:style>
+  <w:style w:type="character" w:styleId="ListLabel861">
+    <w:name w:val="ListLabel 861"/>
+    <w:qFormat/>
+    <w:rPr>
+      <w:rFonts w:cs="OpenSymbol"/>
+    </w:rPr>
+  </w:style>
+  <w:style w:type="character" w:styleId="ListLabel862">
+    <w:name w:val="ListLabel 862"/>
+    <w:qFormat/>
+    <w:rPr>
+      <w:rFonts w:cs="OpenSymbol"/>
+    </w:rPr>
+  </w:style>
+  <w:style w:type="character" w:styleId="ListLabel863">
+    <w:name w:val="ListLabel 863"/>
+    <w:qFormat/>
+    <w:rPr>
+      <w:rFonts w:cs="OpenSymbol"/>
+    </w:rPr>
+  </w:style>
+  <w:style w:type="character" w:styleId="ListLabel864">
+    <w:name w:val="ListLabel 864"/>
+    <w:qFormat/>
+    <w:rPr>
+      <w:rFonts w:cs="OpenSymbol"/>
+    </w:rPr>
+  </w:style>
+  <w:style w:type="character" w:styleId="ListLabel865">
+    <w:name w:val="ListLabel 865"/>
+    <w:qFormat/>
+    <w:rPr>
+      <w:rFonts w:cs="OpenSymbol"/>
+    </w:rPr>
+  </w:style>
+  <w:style w:type="character" w:styleId="ListLabel866">
+    <w:name w:val="ListLabel 866"/>
+    <w:qFormat/>
+    <w:rPr>
+      <w:rFonts w:cs="OpenSymbol"/>
+    </w:rPr>
+  </w:style>
+  <w:style w:type="character" w:styleId="ListLabel867">
+    <w:name w:val="ListLabel 867"/>
+    <w:qFormat/>
+    <w:rPr>
+      <w:rFonts w:cs="OpenSymbol"/>
+    </w:rPr>
+  </w:style>
+  <w:style w:type="character" w:styleId="ListLabel868">
+    <w:name w:val="ListLabel 868"/>
+    <w:qFormat/>
+    <w:rPr>
+      <w:rFonts w:cs="OpenSymbol"/>
+    </w:rPr>
+  </w:style>
+  <w:style w:type="character" w:styleId="ListLabel869">
+    <w:name w:val="ListLabel 869"/>
+    <w:qFormat/>
+    <w:rPr>
+      <w:rFonts w:cs="OpenSymbol"/>
+    </w:rPr>
+  </w:style>
+  <w:style w:type="character" w:styleId="ListLabel870">
+    <w:name w:val="ListLabel 870"/>
+    <w:qFormat/>
+    <w:rPr>
+      <w:rFonts w:cs="OpenSymbol"/>
+    </w:rPr>
+  </w:style>
+  <w:style w:type="character" w:styleId="ListLabel871">
+    <w:name w:val="ListLabel 871"/>
+    <w:qFormat/>
+    <w:rPr>
+      <w:rFonts w:cs="OpenSymbol"/>
+    </w:rPr>
+  </w:style>
+  <w:style w:type="character" w:styleId="ListLabel872">
+    <w:name w:val="ListLabel 872"/>
+    <w:qFormat/>
+    <w:rPr>
+      <w:rFonts w:cs="OpenSymbol"/>
+    </w:rPr>
+  </w:style>
+  <w:style w:type="character" w:styleId="ListLabel873">
+    <w:name w:val="ListLabel 873"/>
+    <w:qFormat/>
+    <w:rPr>
+      <w:rFonts w:cs="OpenSymbol"/>
+    </w:rPr>
+  </w:style>
+  <w:style w:type="character" w:styleId="ListLabel874">
+    <w:name w:val="ListLabel 874"/>
+    <w:qFormat/>
+    <w:rPr>
+      <w:rFonts w:cs="OpenSymbol"/>
+    </w:rPr>
+  </w:style>
+  <w:style w:type="character" w:styleId="ListLabel875">
+    <w:name w:val="ListLabel 875"/>
+    <w:qFormat/>
+    <w:rPr>
+      <w:rFonts w:cs="OpenSymbol"/>
+    </w:rPr>
+  </w:style>
+  <w:style w:type="character" w:styleId="ListLabel876">
+    <w:name w:val="ListLabel 876"/>
+    <w:qFormat/>
+    <w:rPr>
+      <w:rFonts w:cs="OpenSymbol"/>
+    </w:rPr>
+  </w:style>
+  <w:style w:type="character" w:styleId="ListLabel877">
+    <w:name w:val="ListLabel 877"/>
+    <w:qFormat/>
+    <w:rPr>
+      <w:rFonts w:cs="OpenSymbol"/>
+    </w:rPr>
+  </w:style>
+  <w:style w:type="character" w:styleId="ListLabel878">
+    <w:name w:val="ListLabel 878"/>
+    <w:qFormat/>
+    <w:rPr>
+      <w:rFonts w:cs="OpenSymbol"/>
+    </w:rPr>
+  </w:style>
+  <w:style w:type="character" w:styleId="ListLabel879">
+    <w:name w:val="ListLabel 879"/>
+    <w:qFormat/>
+    <w:rPr>
+      <w:rFonts w:cs="OpenSymbol"/>
+    </w:rPr>
+  </w:style>
+  <w:style w:type="character" w:styleId="ListLabel880">
+    <w:name w:val="ListLabel 880"/>
+    <w:qFormat/>
+    <w:rPr>
+      <w:rFonts w:cs="OpenSymbol"/>
+    </w:rPr>
+  </w:style>
+  <w:style w:type="character" w:styleId="ListLabel881">
+    <w:name w:val="ListLabel 881"/>
+    <w:qFormat/>
+    <w:rPr>
+      <w:rFonts w:cs="OpenSymbol"/>
+    </w:rPr>
+  </w:style>
+  <w:style w:type="character" w:styleId="ListLabel882">
+    <w:name w:val="ListLabel 882"/>
+    <w:qFormat/>
+    <w:rPr>
+      <w:rFonts w:cs="OpenSymbol"/>
+    </w:rPr>
+  </w:style>
+  <w:style w:type="character" w:styleId="ListLabel883">
+    <w:name w:val="ListLabel 883"/>
+    <w:qFormat/>
+    <w:rPr>
+      <w:rFonts w:cs="OpenSymbol"/>
+    </w:rPr>
+  </w:style>
+  <w:style w:type="character" w:styleId="ListLabel884">
+    <w:name w:val="ListLabel 884"/>
+    <w:qFormat/>
+    <w:rPr>
+      <w:rFonts w:cs="OpenSymbol"/>
+    </w:rPr>
+  </w:style>
+  <w:style w:type="character" w:styleId="ListLabel885">
+    <w:name w:val="ListLabel 885"/>
+    <w:qFormat/>
+    <w:rPr>
+      <w:rFonts w:cs="OpenSymbol"/>
+    </w:rPr>
+  </w:style>
+  <w:style w:type="character" w:styleId="ListLabel886">
+    <w:name w:val="ListLabel 886"/>
+    <w:qFormat/>
+    <w:rPr>
+      <w:rFonts w:cs="OpenSymbol"/>
+    </w:rPr>
+  </w:style>
+  <w:style w:type="character" w:styleId="ListLabel887">
+    <w:name w:val="ListLabel 887"/>
+    <w:qFormat/>
+    <w:rPr>
+      <w:rFonts w:cs="OpenSymbol"/>
+    </w:rPr>
+  </w:style>
+  <w:style w:type="character" w:styleId="ListLabel888">
+    <w:name w:val="ListLabel 888"/>
+    <w:qFormat/>
+    <w:rPr>
+      <w:rFonts w:cs="OpenSymbol"/>
+    </w:rPr>
+  </w:style>
+  <w:style w:type="character" w:styleId="ListLabel889">
+    <w:name w:val="ListLabel 889"/>
+    <w:qFormat/>
+    <w:rPr>
+      <w:rFonts w:cs="OpenSymbol"/>
+    </w:rPr>
+  </w:style>
+  <w:style w:type="character" w:styleId="ListLabel890">
+    <w:name w:val="ListLabel 890"/>
+    <w:qFormat/>
+    <w:rPr>
+      <w:rFonts w:cs="OpenSymbol"/>
+    </w:rPr>
+  </w:style>
+  <w:style w:type="character" w:styleId="ListLabel891">
+    <w:name w:val="ListLabel 891"/>
+    <w:qFormat/>
+    <w:rPr>
+      <w:rFonts w:cs="OpenSymbol"/>
+    </w:rPr>
+  </w:style>
+  <w:style w:type="character" w:styleId="ListLabel892">
+    <w:name w:val="ListLabel 892"/>
+    <w:qFormat/>
+    <w:rPr>
+      <w:rFonts w:cs="OpenSymbol"/>
+    </w:rPr>
+  </w:style>
+  <w:style w:type="character" w:styleId="ListLabel893">
+    <w:name w:val="ListLabel 893"/>
+    <w:qFormat/>
+    <w:rPr>
+      <w:rFonts w:cs="OpenSymbol"/>
+    </w:rPr>
+  </w:style>
+  <w:style w:type="character" w:styleId="ListLabel894">
+    <w:name w:val="ListLabel 894"/>
+    <w:qFormat/>
+    <w:rPr>
+      <w:rFonts w:cs="OpenSymbol"/>
+    </w:rPr>
+  </w:style>
+  <w:style w:type="character" w:styleId="ListLabel895">
+    <w:name w:val="ListLabel 895"/>
+    <w:qFormat/>
+    <w:rPr>
+      <w:rFonts w:cs="OpenSymbol"/>
+    </w:rPr>
+  </w:style>
+  <w:style w:type="character" w:styleId="ListLabel896">
+    <w:name w:val="ListLabel 896"/>
+    <w:qFormat/>
+    <w:rPr>
+      <w:rFonts w:cs="OpenSymbol"/>
+    </w:rPr>
+  </w:style>
+  <w:style w:type="character" w:styleId="ListLabel897">
+    <w:name w:val="ListLabel 897"/>
+    <w:qFormat/>
+    <w:rPr>
+      <w:rFonts w:cs="OpenSymbol"/>
+    </w:rPr>
+  </w:style>
+  <w:style w:type="character" w:styleId="ListLabel898">
+    <w:name w:val="ListLabel 898"/>
+    <w:qFormat/>
+    <w:rPr>
+      <w:rFonts w:cs="OpenSymbol"/>
+    </w:rPr>
+  </w:style>
+  <w:style w:type="character" w:styleId="ListLabel899">
+    <w:name w:val="ListLabel 899"/>
+    <w:qFormat/>
+    <w:rPr>
+      <w:rFonts w:cs="OpenSymbol"/>
+    </w:rPr>
+  </w:style>
+  <w:style w:type="character" w:styleId="ListLabel900">
+    <w:name w:val="ListLabel 900"/>
+    <w:qFormat/>
+    <w:rPr>
+      <w:rFonts w:cs="OpenSymbol"/>
+    </w:rPr>
+  </w:style>
+  <w:style w:type="character" w:styleId="ListLabel901">
+    <w:name w:val="ListLabel 901"/>
+    <w:qFormat/>
+    <w:rPr>
+      <w:rFonts w:cs="OpenSymbol"/>
+    </w:rPr>
+  </w:style>
+  <w:style w:type="character" w:styleId="ListLabel902">
+    <w:name w:val="ListLabel 902"/>
+    <w:qFormat/>
+    <w:rPr>
+      <w:rFonts w:cs="OpenSymbol"/>
+    </w:rPr>
+  </w:style>
+  <w:style w:type="character" w:styleId="ListLabel903">
+    <w:name w:val="ListLabel 903"/>
+    <w:qFormat/>
+    <w:rPr>
+      <w:rFonts w:cs="OpenSymbol"/>
+    </w:rPr>
+  </w:style>
+  <w:style w:type="character" w:styleId="ListLabel904">
+    <w:name w:val="ListLabel 904"/>
+    <w:qFormat/>
+    <w:rPr>
+      <w:rFonts w:cs="OpenSymbol"/>
+    </w:rPr>
+  </w:style>
+  <w:style w:type="character" w:styleId="ListLabel905">
+    <w:name w:val="ListLabel 905"/>
+    <w:qFormat/>
+    <w:rPr>
+      <w:rFonts w:cs="OpenSymbol"/>
+    </w:rPr>
+  </w:style>
+  <w:style w:type="character" w:styleId="ListLabel906">
+    <w:name w:val="ListLabel 906"/>
+    <w:qFormat/>
+    <w:rPr>
+      <w:rFonts w:cs="OpenSymbol"/>
+    </w:rPr>
+  </w:style>
+  <w:style w:type="character" w:styleId="ListLabel907">
+    <w:name w:val="ListLabel 907"/>
+    <w:qFormat/>
+    <w:rPr>
+      <w:rFonts w:cs="OpenSymbol"/>
+    </w:rPr>
+  </w:style>
+  <w:style w:type="character" w:styleId="ListLabel908">
+    <w:name w:val="ListLabel 908"/>
+    <w:qFormat/>
+    <w:rPr>
+      <w:rFonts w:cs="OpenSymbol"/>
+    </w:rPr>
+  </w:style>
+  <w:style w:type="character" w:styleId="ListLabel909">
+    <w:name w:val="ListLabel 909"/>
+    <w:qFormat/>
+    <w:rPr>
+      <w:rFonts w:cs="OpenSymbol"/>
+    </w:rPr>
+  </w:style>
+  <w:style w:type="character" w:styleId="ListLabel910">
+    <w:name w:val="ListLabel 910"/>
+    <w:qFormat/>
+    <w:rPr>
+      <w:rFonts w:cs="OpenSymbol"/>
+    </w:rPr>
+  </w:style>
+  <w:style w:type="character" w:styleId="ListLabel911">
+    <w:name w:val="ListLabel 911"/>
+    <w:qFormat/>
+    <w:rPr>
+      <w:rFonts w:cs="OpenSymbol"/>
+    </w:rPr>
+  </w:style>
+  <w:style w:type="character" w:styleId="ListLabel912">
+    <w:name w:val="ListLabel 912"/>
+    <w:qFormat/>
+    <w:rPr>
+      <w:rFonts w:cs="OpenSymbol"/>
+    </w:rPr>
+  </w:style>
+  <w:style w:type="character" w:styleId="ListLabel913">
+    <w:name w:val="ListLabel 913"/>
+    <w:qFormat/>
+    <w:rPr>
+      <w:rFonts w:cs="OpenSymbol"/>
+    </w:rPr>
+  </w:style>
+  <w:style w:type="character" w:styleId="ListLabel914">
+    <w:name w:val="ListLabel 914"/>
+    <w:qFormat/>
+    <w:rPr>
+      <w:rFonts w:cs="OpenSymbol"/>
+    </w:rPr>
+  </w:style>
+  <w:style w:type="character" w:styleId="ListLabel915">
+    <w:name w:val="ListLabel 915"/>
+    <w:qFormat/>
+    <w:rPr>
+      <w:rFonts w:cs="OpenSymbol"/>
+    </w:rPr>
+  </w:style>
+  <w:style w:type="character" w:styleId="ListLabel916">
+    <w:name w:val="ListLabel 916"/>
+    <w:qFormat/>
+    <w:rPr>
+      <w:rFonts w:cs="OpenSymbol"/>
+    </w:rPr>
+  </w:style>
+  <w:style w:type="character" w:styleId="ListLabel917">
+    <w:name w:val="ListLabel 917"/>
+    <w:qFormat/>
+    <w:rPr>
+      <w:rFonts w:cs="OpenSymbol"/>
+    </w:rPr>
+  </w:style>
+  <w:style w:type="character" w:styleId="ListLabel918">
+    <w:name w:val="ListLabel 918"/>
+    <w:qFormat/>
+    <w:rPr>
+      <w:rFonts w:cs="OpenSymbol"/>
+    </w:rPr>
+  </w:style>
+  <w:style w:type="character" w:styleId="ListLabel919">
+    <w:name w:val="ListLabel 919"/>
+    <w:qFormat/>
+    <w:rPr>
+      <w:rFonts w:cs="OpenSymbol"/>
+    </w:rPr>
+  </w:style>
+  <w:style w:type="character" w:styleId="ListLabel920">
+    <w:name w:val="ListLabel 920"/>
+    <w:qFormat/>
+    <w:rPr>
+      <w:rFonts w:cs="OpenSymbol"/>
+    </w:rPr>
+  </w:style>
+  <w:style w:type="character" w:styleId="ListLabel921">
+    <w:name w:val="ListLabel 921"/>
+    <w:qFormat/>
+    <w:rPr>
+      <w:rFonts w:cs="OpenSymbol"/>
+    </w:rPr>
+  </w:style>
+  <w:style w:type="character" w:styleId="ListLabel922">
+    <w:name w:val="ListLabel 922"/>
+    <w:qFormat/>
+    <w:rPr>
+      <w:rFonts w:cs="OpenSymbol"/>
+    </w:rPr>
+  </w:style>
+  <w:style w:type="character" w:styleId="ListLabel923">
+    <w:name w:val="ListLabel 923"/>
+    <w:qFormat/>
+    <w:rPr>
+      <w:rFonts w:cs="OpenSymbol"/>
+    </w:rPr>
+  </w:style>
+  <w:style w:type="character" w:styleId="ListLabel924">
+    <w:name w:val="ListLabel 924"/>
+    <w:qFormat/>
+    <w:rPr>
+      <w:rFonts w:cs="OpenSymbol"/>
+    </w:rPr>
+  </w:style>
+  <w:style w:type="character" w:styleId="ListLabel925">
+    <w:name w:val="ListLabel 925"/>
+    <w:qFormat/>
+    <w:rPr>
+      <w:rFonts w:cs="OpenSymbol"/>
+    </w:rPr>
+  </w:style>
+  <w:style w:type="character" w:styleId="ListLabel926">
+    <w:name w:val="ListLabel 926"/>
+    <w:qFormat/>
+    <w:rPr>
+      <w:rFonts w:cs="OpenSymbol"/>
+    </w:rPr>
+  </w:style>
+  <w:style w:type="character" w:styleId="ListLabel927">
+    <w:name w:val="ListLabel 927"/>
+    <w:qFormat/>
+    <w:rPr>
+      <w:rFonts w:cs="OpenSymbol"/>
+    </w:rPr>
+  </w:style>
+  <w:style w:type="character" w:styleId="ListLabel928">
+    <w:name w:val="ListLabel 928"/>
+    <w:qFormat/>
+    <w:rPr>
+      <w:rFonts w:cs="OpenSymbol"/>
+    </w:rPr>
+  </w:style>
+  <w:style w:type="character" w:styleId="ListLabel929">
+    <w:name w:val="ListLabel 929"/>
+    <w:qFormat/>
+    <w:rPr>
+      <w:rFonts w:cs="OpenSymbol"/>
+    </w:rPr>
+  </w:style>
+  <w:style w:type="character" w:styleId="ListLabel930">
+    <w:name w:val="ListLabel 930"/>
+    <w:qFormat/>
+    <w:rPr>
+      <w:rFonts w:cs="OpenSymbol"/>
+    </w:rPr>
+  </w:style>
+  <w:style w:type="character" w:styleId="ListLabel931">
+    <w:name w:val="ListLabel 931"/>
+    <w:qFormat/>
+    <w:rPr>
+      <w:rFonts w:cs="OpenSymbol"/>
+    </w:rPr>
+  </w:style>
+  <w:style w:type="character" w:styleId="ListLabel932">
+    <w:name w:val="ListLabel 932"/>
+    <w:qFormat/>
+    <w:rPr>
+      <w:rFonts w:cs="OpenSymbol"/>
+    </w:rPr>
+  </w:style>
+  <w:style w:type="character" w:styleId="ListLabel933">
+    <w:name w:val="ListLabel 933"/>
+    <w:qFormat/>
+    <w:rPr>
+      <w:rFonts w:cs="OpenSymbol"/>
+    </w:rPr>
+  </w:style>
+  <w:style w:type="character" w:styleId="ListLabel934">
+    <w:name w:val="ListLabel 934"/>
+    <w:qFormat/>
+    <w:rPr>
+      <w:rFonts w:cs="OpenSymbol"/>
+    </w:rPr>
+  </w:style>
+  <w:style w:type="character" w:styleId="ListLabel935">
+    <w:name w:val="ListLabel 935"/>
+    <w:qFormat/>
+    <w:rPr>
+      <w:rFonts w:cs="OpenSymbol"/>
+    </w:rPr>
+  </w:style>
+  <w:style w:type="character" w:styleId="ListLabel936">
+    <w:name w:val="ListLabel 936"/>
+    <w:qFormat/>
+    <w:rPr>
+      <w:rFonts w:cs="OpenSymbol"/>
+    </w:rPr>
+  </w:style>
+  <w:style w:type="character" w:styleId="ListLabel937">
+    <w:name w:val="ListLabel 937"/>
+    <w:qFormat/>
+    <w:rPr>
+      <w:rFonts w:cs="OpenSymbol"/>
+    </w:rPr>
+  </w:style>
+  <w:style w:type="character" w:styleId="ListLabel938">
+    <w:name w:val="ListLabel 938"/>
+    <w:qFormat/>
+    <w:rPr>
+      <w:rFonts w:cs="OpenSymbol"/>
+    </w:rPr>
+  </w:style>
+  <w:style w:type="character" w:styleId="ListLabel939">
+    <w:name w:val="ListLabel 939"/>
+    <w:qFormat/>
+    <w:rPr>
+      <w:rFonts w:cs="OpenSymbol"/>
+    </w:rPr>
+  </w:style>
+  <w:style w:type="character" w:styleId="ListLabel940">
+    <w:name w:val="ListLabel 940"/>
+    <w:qFormat/>
+    <w:rPr>
+      <w:rFonts w:cs="OpenSymbol"/>
+    </w:rPr>
+  </w:style>
+  <w:style w:type="character" w:styleId="ListLabel941">
+    <w:name w:val="ListLabel 941"/>
+    <w:qFormat/>
+    <w:rPr>
+      <w:rFonts w:cs="OpenSymbol"/>
+    </w:rPr>
+  </w:style>
+  <w:style w:type="character" w:styleId="ListLabel942">
+    <w:name w:val="ListLabel 942"/>
+    <w:qFormat/>
+    <w:rPr>
+      <w:rFonts w:cs="OpenSymbol"/>
+    </w:rPr>
+  </w:style>
+  <w:style w:type="character" w:styleId="ListLabel943">
+    <w:name w:val="ListLabel 943"/>
+    <w:qFormat/>
+    <w:rPr>
+      <w:rFonts w:cs="OpenSymbol"/>
+    </w:rPr>
+  </w:style>
+  <w:style w:type="character" w:styleId="ListLabel944">
+    <w:name w:val="ListLabel 944"/>
+    <w:qFormat/>
+    <w:rPr>
+      <w:rFonts w:cs="OpenSymbol"/>
+    </w:rPr>
+  </w:style>
+  <w:style w:type="character" w:styleId="ListLabel945">
+    <w:name w:val="ListLabel 945"/>
+    <w:qFormat/>
+    <w:rPr>
+      <w:rFonts w:cs="OpenSymbol"/>
+    </w:rPr>
+  </w:style>
+  <w:style w:type="character" w:styleId="ListLabel946">
+    <w:name w:val="ListLabel 946"/>
+    <w:qFormat/>
+    <w:rPr>
+      <w:rFonts w:cs="OpenSymbol"/>
+    </w:rPr>
+  </w:style>
+  <w:style w:type="character" w:styleId="ListLabel947">
+    <w:name w:val="ListLabel 947"/>
+    <w:qFormat/>
+    <w:rPr>
+      <w:rFonts w:cs="OpenSymbol"/>
+    </w:rPr>
+  </w:style>
+  <w:style w:type="character" w:styleId="ListLabel948">
+    <w:name w:val="ListLabel 948"/>
+    <w:qFormat/>
+    <w:rPr>
+      <w:rFonts w:cs="OpenSymbol"/>
+    </w:rPr>
+  </w:style>
+  <w:style w:type="character" w:styleId="ListLabel949">
+    <w:name w:val="ListLabel 949"/>
+    <w:qFormat/>
+    <w:rPr>
+      <w:rFonts w:cs="OpenSymbol"/>
+    </w:rPr>
+  </w:style>
+  <w:style w:type="character" w:styleId="ListLabel950">
+    <w:name w:val="ListLabel 950"/>
+    <w:qFormat/>
+    <w:rPr>
+      <w:rFonts w:cs="OpenSymbol"/>
+    </w:rPr>
+  </w:style>
+  <w:style w:type="character" w:styleId="ListLabel951">
+    <w:name w:val="ListLabel 951"/>
+    <w:qFormat/>
+    <w:rPr>
+      <w:rFonts w:cs="OpenSymbol"/>
+    </w:rPr>
+  </w:style>
+  <w:style w:type="character" w:styleId="ListLabel952">
+    <w:name w:val="ListLabel 952"/>
+    <w:qFormat/>
+    <w:rPr>
+      <w:rFonts w:cs="OpenSymbol"/>
+    </w:rPr>
+  </w:style>
+  <w:style w:type="character" w:styleId="ListLabel953">
+    <w:name w:val="ListLabel 953"/>
+    <w:qFormat/>
+    <w:rPr>
+      <w:rFonts w:cs="OpenSymbol"/>
+    </w:rPr>
+  </w:style>
+  <w:style w:type="character" w:styleId="ListLabel954">
+    <w:name w:val="ListLabel 954"/>
+    <w:qFormat/>
+    <w:rPr>
+      <w:rFonts w:cs="OpenSymbol"/>
+    </w:rPr>
+  </w:style>
+  <w:style w:type="character" w:styleId="ListLabel955">
+    <w:name w:val="ListLabel 955"/>
+    <w:qFormat/>
+    <w:rPr>
+      <w:rFonts w:cs="OpenSymbol"/>
+    </w:rPr>
+  </w:style>
+  <w:style w:type="character" w:styleId="ListLabel956">
+    <w:name w:val="ListLabel 956"/>
+    <w:qFormat/>
+    <w:rPr>
+      <w:rFonts w:cs="OpenSymbol"/>
+    </w:rPr>
+  </w:style>
+  <w:style w:type="character" w:styleId="ListLabel957">
+    <w:name w:val="ListLabel 957"/>
+    <w:qFormat/>
+    <w:rPr>
+      <w:rFonts w:cs="OpenSymbol"/>
+    </w:rPr>
+  </w:style>
+  <w:style w:type="character" w:styleId="ListLabel958">
+    <w:name w:val="ListLabel 958"/>
+    <w:qFormat/>
+    <w:rPr>
+      <w:rFonts w:cs="OpenSymbol"/>
+    </w:rPr>
+  </w:style>
+  <w:style w:type="character" w:styleId="ListLabel959">
+    <w:name w:val="ListLabel 959"/>
+    <w:qFormat/>
+    <w:rPr>
+      <w:rFonts w:cs="OpenSymbol"/>
+    </w:rPr>
+  </w:style>
+  <w:style w:type="character" w:styleId="ListLabel960">
+    <w:name w:val="ListLabel 960"/>
+    <w:qFormat/>
+    <w:rPr>
+      <w:rFonts w:cs="OpenSymbol"/>
+    </w:rPr>
+  </w:style>
+  <w:style w:type="character" w:styleId="ListLabel961">
+    <w:name w:val="ListLabel 961"/>
+    <w:qFormat/>
+    <w:rPr>
+      <w:rFonts w:cs="OpenSymbol"/>
+    </w:rPr>
+  </w:style>
+  <w:style w:type="character" w:styleId="ListLabel962">
+    <w:name w:val="ListLabel 962"/>
+    <w:qFormat/>
+    <w:rPr>
+      <w:rFonts w:cs="OpenSymbol"/>
+    </w:rPr>
+  </w:style>
+  <w:style w:type="character" w:styleId="ListLabel963">
+    <w:name w:val="ListLabel 963"/>
+    <w:qFormat/>
+    <w:rPr>
+      <w:rFonts w:cs="OpenSymbol"/>
+    </w:rPr>
+  </w:style>
+  <w:style w:type="character" w:styleId="ListLabel964">
+    <w:name w:val="ListLabel 964"/>
+    <w:qFormat/>
+    <w:rPr>
+      <w:rFonts w:cs="OpenSymbol"/>
+      <w:b w:val="false"/>
+      <w:sz w:val="24"/>
+    </w:rPr>
+  </w:style>
+  <w:style w:type="character" w:styleId="ListLabel965">
+    <w:name w:val="ListLabel 965"/>
+    <w:qFormat/>
+    <w:rPr>
+      <w:rFonts w:cs="OpenSymbol"/>
+    </w:rPr>
+  </w:style>
+  <w:style w:type="character" w:styleId="ListLabel966">
+    <w:name w:val="ListLabel 966"/>
+    <w:qFormat/>
+    <w:rPr>
+      <w:rFonts w:cs="OpenSymbol"/>
+    </w:rPr>
+  </w:style>
+  <w:style w:type="character" w:styleId="ListLabel967">
+    <w:name w:val="ListLabel 967"/>
+    <w:qFormat/>
+    <w:rPr>
+      <w:rFonts w:cs="OpenSymbol"/>
+    </w:rPr>
+  </w:style>
+  <w:style w:type="character" w:styleId="ListLabel968">
+    <w:name w:val="ListLabel 968"/>
+    <w:qFormat/>
+    <w:rPr>
+      <w:rFonts w:cs="OpenSymbol"/>
+    </w:rPr>
+  </w:style>
+  <w:style w:type="character" w:styleId="ListLabel969">
+    <w:name w:val="ListLabel 969"/>
+    <w:qFormat/>
+    <w:rPr>
+      <w:rFonts w:cs="OpenSymbol"/>
+    </w:rPr>
+  </w:style>
+  <w:style w:type="character" w:styleId="ListLabel970">
+    <w:name w:val="ListLabel 970"/>
+    <w:qFormat/>
+    <w:rPr>
+      <w:rFonts w:cs="OpenSymbol"/>
+    </w:rPr>
+  </w:style>
+  <w:style w:type="character" w:styleId="ListLabel971">
+    <w:name w:val="ListLabel 971"/>
+    <w:qFormat/>
+    <w:rPr>
+      <w:rFonts w:cs="OpenSymbol"/>
+    </w:rPr>
+  </w:style>
+  <w:style w:type="character" w:styleId="ListLabel972">
+    <w:name w:val="ListLabel 972"/>
+    <w:qFormat/>
+    <w:rPr>
+      <w:rFonts w:cs="OpenSymbol"/>
+    </w:rPr>
+  </w:style>
+  <w:style w:type="character" w:styleId="ListLabel973">
+    <w:name w:val="ListLabel 973"/>
+    <w:qFormat/>
+    <w:rPr>
+      <w:rFonts w:cs="OpenSymbol"/>
+    </w:rPr>
+  </w:style>
+  <w:style w:type="character" w:styleId="ListLabel974">
+    <w:name w:val="ListLabel 974"/>
+    <w:qFormat/>
+    <w:rPr>
+      <w:rFonts w:cs="OpenSymbol"/>
+    </w:rPr>
+  </w:style>
+  <w:style w:type="character" w:styleId="ListLabel975">
+    <w:name w:val="ListLabel 975"/>
+    <w:qFormat/>
+    <w:rPr>
+      <w:rFonts w:cs="OpenSymbol"/>
+    </w:rPr>
+  </w:style>
+  <w:style w:type="character" w:styleId="ListLabel976">
+    <w:name w:val="ListLabel 976"/>
+    <w:qFormat/>
+    <w:rPr>
+      <w:rFonts w:cs="OpenSymbol"/>
+    </w:rPr>
+  </w:style>
+  <w:style w:type="character" w:styleId="ListLabel977">
+    <w:name w:val="ListLabel 977"/>
+    <w:qFormat/>
+    <w:rPr>
+      <w:rFonts w:cs="OpenSymbol"/>
+    </w:rPr>
+  </w:style>
+  <w:style w:type="character" w:styleId="ListLabel978">
+    <w:name w:val="ListLabel 978"/>
+    <w:qFormat/>
+    <w:rPr>
+      <w:rFonts w:cs="OpenSymbol"/>
+    </w:rPr>
+  </w:style>
+  <w:style w:type="character" w:styleId="ListLabel979">
+    <w:name w:val="ListLabel 979"/>
+    <w:qFormat/>
+    <w:rPr>
+      <w:rFonts w:cs="OpenSymbol"/>
+    </w:rPr>
+  </w:style>
+  <w:style w:type="character" w:styleId="ListLabel980">
+    <w:name w:val="ListLabel 980"/>
+    <w:qFormat/>
+    <w:rPr>
+      <w:rFonts w:cs="OpenSymbol"/>
+    </w:rPr>
+  </w:style>
+  <w:style w:type="character" w:styleId="ListLabel981">
+    <w:name w:val="ListLabel 981"/>
     <w:qFormat/>
     <w:rPr>
       <w:rFonts w:cs="OpenSymbol"/>

</xml_diff>